<commit_message>
Steven Di Feo May 4 - 2021 - 6:24am
Done. Couldnt get validation to work properly.
my POSTAL CODE was ALWAYS null for some reason, even though I can echo
the $_POST of it.

added comments.
lots of quality of life fixes.
did all the main functions.

I enjoyed this project a lot, it tested my skills (and mainly patience).
I messed up on things and I will fix them over my break.
I still have a lot to learn I think, and its mainly in de-bugging.
</commit_message>
<xml_diff>
--- a/DATA/PHP-CheatSheet.docx
+++ b/DATA/PHP-CheatSheet.docx
@@ -1,6 +1,6 @@
 
 <file path=word/document.xml><?xml version="1.0" encoding="utf-8"?>
-<w:document xmlns:wpc="http://schemas.microsoft.com/office/word/2010/wordprocessingCanvas" xmlns:cx="http://schemas.microsoft.com/office/drawing/2014/chartex" xmlns:cx1="http://schemas.microsoft.com/office/drawing/2015/9/8/chartex" xmlns:cx2="http://schemas.microsoft.com/office/drawing/2015/10/21/chartex" xmlns:cx3="http://schemas.microsoft.com/office/drawing/2016/5/9/chartex" xmlns:cx4="http://schemas.microsoft.com/office/drawing/2016/5/10/chartex" xmlns:cx5="http://schemas.microsoft.com/office/drawing/2016/5/11/chartex" xmlns:cx6="http://schemas.microsoft.com/office/drawing/2016/5/12/chartex" xmlns:cx7="http://schemas.microsoft.com/office/drawing/2016/5/13/chartex" xmlns:cx8="http://schemas.microsoft.com/office/drawing/2016/5/14/chartex" xmlns:mc="http://schemas.openxmlformats.org/markup-compatibility/2006" xmlns:aink="http://schemas.microsoft.com/office/drawing/2016/ink" xmlns:am3d="http://schemas.microsoft.com/office/drawing/2017/model3d" xmlns:o="urn:schemas-microsoft-com:office:office" xmlns:r="http://schemas.openxmlformats.org/officeDocument/2006/relationships" xmlns:m="http://schemas.openxmlformats.org/officeDocument/2006/math" xmlns:v="urn:schemas-microsoft-com:vml" xmlns:wp14="http://schemas.microsoft.com/office/word/2010/wordprocessingDrawing" xmlns:wp="http://schemas.openxmlformats.org/drawingml/2006/wordprocessingDrawing" xmlns:w10="urn:schemas-microsoft-com:office:word" xmlns:w="http://schemas.openxmlformats.org/wordprocessingml/2006/main" xmlns:w14="http://schemas.microsoft.com/office/word/2010/wordml" xmlns:w15="http://schemas.microsoft.com/office/word/2012/wordml" xmlns:w16cex="http://schemas.microsoft.com/office/word/2018/wordml/cex" xmlns:w16cid="http://schemas.microsoft.com/office/word/2016/wordml/cid" xmlns:w16="http://schemas.microsoft.com/office/word/2018/wordml" xmlns:w16se="http://schemas.microsoft.com/office/word/2015/wordml/symex" xmlns:wpg="http://schemas.microsoft.com/office/word/2010/wordprocessingGroup" xmlns:wpi="http://schemas.microsoft.com/office/word/2010/wordprocessingInk" xmlns:wne="http://schemas.microsoft.com/office/word/2006/wordml" xmlns:wps="http://schemas.microsoft.com/office/word/2010/wordprocessingShape" mc:Ignorable="w14 w15 w16se w16cid w16 w16cex wp14">
+<w:document xmlns:wpc="http://schemas.microsoft.com/office/word/2010/wordprocessingCanvas" xmlns:cx="http://schemas.microsoft.com/office/drawing/2014/chartex" xmlns:cx1="http://schemas.microsoft.com/office/drawing/2015/9/8/chartex" xmlns:cx2="http://schemas.microsoft.com/office/drawing/2015/10/21/chartex" xmlns:cx3="http://schemas.microsoft.com/office/drawing/2016/5/9/chartex" xmlns:cx4="http://schemas.microsoft.com/office/drawing/2016/5/10/chartex" xmlns:cx5="http://schemas.microsoft.com/office/drawing/2016/5/11/chartex" xmlns:cx6="http://schemas.microsoft.com/office/drawing/2016/5/12/chartex" xmlns:cx7="http://schemas.microsoft.com/office/drawing/2016/5/13/chartex" xmlns:cx8="http://schemas.microsoft.com/office/drawing/2016/5/14/chartex" xmlns:mc="http://schemas.openxmlformats.org/markup-compatibility/2006" xmlns:aink="http://schemas.microsoft.com/office/drawing/2016/ink" xmlns:am3d="http://schemas.microsoft.com/office/drawing/2017/model3d" xmlns:o="urn:schemas-microsoft-com:office:office" xmlns:r="http://schemas.openxmlformats.org/officeDocument/2006/relationships" xmlns:m="http://schemas.openxmlformats.org/officeDocument/2006/math" xmlns:v="urn:schemas-microsoft-com:vml" xmlns:wp14="http://schemas.microsoft.com/office/word/2010/wordprocessingDrawing" xmlns:wp="http://schemas.openxmlformats.org/drawingml/2006/wordprocessingDrawing" xmlns:w10="urn:schemas-microsoft-com:office:word" xmlns:w="http://schemas.openxmlformats.org/wordprocessingml/2006/main" xmlns:w14="http://schemas.microsoft.com/office/word/2010/wordml" xmlns:w15="http://schemas.microsoft.com/office/word/2012/wordml" xmlns:w16cex="http://schemas.microsoft.com/office/word/2018/wordml/cex" xmlns:w16cid="http://schemas.microsoft.com/office/word/2016/wordml/cid" xmlns:w16="http://schemas.microsoft.com/office/word/2018/wordml" xmlns:w16sdtdh="http://schemas.microsoft.com/office/word/2020/wordml/sdtdatahash" xmlns:w16se="http://schemas.microsoft.com/office/word/2015/wordml/symex" xmlns:wpg="http://schemas.microsoft.com/office/word/2010/wordprocessingGroup" xmlns:wpi="http://schemas.microsoft.com/office/word/2010/wordprocessingInk" xmlns:wne="http://schemas.microsoft.com/office/word/2006/wordml" xmlns:wps="http://schemas.microsoft.com/office/word/2010/wordprocessingShape" mc:Ignorable="w14 w15 w16se w16cid w16 w16cex w16sdtdh wp14">
   <w:body>
     <w:p>
       <w:pPr>
@@ -170,25 +170,14 @@
           <w:lang w:val="en-US"/>
         </w:rPr>
       </w:pPr>
-      <w:proofErr w:type="spellStart"/>
-      <w:r>
-        <w:rPr>
-          <w:rFonts w:ascii="Times New Roman" w:hAnsi="Times New Roman" w:cs="Times New Roman"/>
-          <w:sz w:val="24"/>
-          <w:szCs w:val="24"/>
-          <w:lang w:val="en-US"/>
-        </w:rPr>
-        <w:t>Functionname</w:t>
-      </w:r>
-      <w:proofErr w:type="spellEnd"/>
-      <w:r>
-        <w:rPr>
-          <w:rFonts w:ascii="Times New Roman" w:hAnsi="Times New Roman" w:cs="Times New Roman"/>
-          <w:sz w:val="24"/>
-          <w:szCs w:val="24"/>
-          <w:lang w:val="en-US"/>
-        </w:rPr>
-        <w:t>();</w:t>
+      <w:r>
+        <w:rPr>
+          <w:rFonts w:ascii="Times New Roman" w:hAnsi="Times New Roman" w:cs="Times New Roman"/>
+          <w:sz w:val="24"/>
+          <w:szCs w:val="24"/>
+          <w:lang w:val="en-US"/>
+        </w:rPr>
+        <w:t>Functionname();</w:t>
       </w:r>
     </w:p>
     <w:p>
@@ -332,27 +321,7 @@
           <w:szCs w:val="24"/>
           <w:lang w:val="en-US"/>
         </w:rPr>
-        <w:t xml:space="preserve">Define(at top of page… declares </w:t>
-      </w:r>
-      <w:proofErr w:type="spellStart"/>
-      <w:r>
-        <w:rPr>
-          <w:rFonts w:ascii="Times New Roman" w:hAnsi="Times New Roman" w:cs="Times New Roman"/>
-          <w:sz w:val="24"/>
-          <w:szCs w:val="24"/>
-          <w:lang w:val="en-US"/>
-        </w:rPr>
-        <w:t>constatns</w:t>
-      </w:r>
-      <w:proofErr w:type="spellEnd"/>
-      <w:r>
-        <w:rPr>
-          <w:rFonts w:ascii="Times New Roman" w:hAnsi="Times New Roman" w:cs="Times New Roman"/>
-          <w:sz w:val="24"/>
-          <w:szCs w:val="24"/>
-          <w:lang w:val="en-US"/>
-        </w:rPr>
-        <w:t>)</w:t>
+        <w:t>Define(at top of page… declares constatns)</w:t>
       </w:r>
     </w:p>
     <w:p>
@@ -464,16 +433,7 @@
           <w:szCs w:val="24"/>
           <w:lang w:val="en-US"/>
         </w:rPr>
-        <w:t xml:space="preserve">$_POST - </w:t>
-      </w:r>
-      <w:r>
-        <w:rPr>
-          <w:rFonts w:ascii="Times New Roman" w:hAnsi="Times New Roman" w:cs="Times New Roman"/>
-          <w:sz w:val="24"/>
-          <w:szCs w:val="24"/>
-          <w:lang w:val="en-US"/>
-        </w:rPr>
-        <w:t>important</w:t>
+        <w:t>$_POST - important</w:t>
       </w:r>
     </w:p>
     <w:p>
@@ -584,8 +544,7 @@
           <w:szCs w:val="24"/>
         </w:rPr>
       </w:pPr>
-      <w:hyperlink r:id="rId4" w:tgtFrame="_blank" w:history="1">
-        <w:proofErr w:type="spellStart"/>
+      <w:hyperlink r:id="rId5" w:tgtFrame="_blank" w:history="1">
         <w:r>
           <w:rPr>
             <w:rStyle w:val="Hyperlink"/>
@@ -597,34 +556,7 @@
             <w:bdr w:val="none" w:sz="0" w:space="0" w:color="auto" w:frame="1"/>
             <w:shd w:val="clear" w:color="auto" w:fill="FFFFFF"/>
           </w:rPr>
-          <w:t>S</w:t>
-        </w:r>
-        <w:r>
-          <w:rPr>
-            <w:rStyle w:val="Hyperlink"/>
-            <w:rFonts w:ascii="Times New Roman" w:hAnsi="Times New Roman" w:cs="Times New Roman"/>
-            <w:color w:val="auto"/>
-            <w:sz w:val="24"/>
-            <w:szCs w:val="24"/>
-            <w:u w:val="none"/>
-            <w:bdr w:val="none" w:sz="0" w:space="0" w:color="auto" w:frame="1"/>
-            <w:shd w:val="clear" w:color="auto" w:fill="FFFFFF"/>
-          </w:rPr>
-          <w:t>tr_replace</w:t>
-        </w:r>
-        <w:proofErr w:type="spellEnd"/>
-        <w:r>
-          <w:rPr>
-            <w:rStyle w:val="Hyperlink"/>
-            <w:rFonts w:ascii="Times New Roman" w:hAnsi="Times New Roman" w:cs="Times New Roman"/>
-            <w:color w:val="auto"/>
-            <w:sz w:val="24"/>
-            <w:szCs w:val="24"/>
-            <w:u w:val="none"/>
-            <w:bdr w:val="none" w:sz="0" w:space="0" w:color="auto" w:frame="1"/>
-            <w:shd w:val="clear" w:color="auto" w:fill="FFFFFF"/>
-          </w:rPr>
-          <w:t>(search, replace, str)</w:t>
+          <w:t>Str_replace(search, replace, str)</w:t>
         </w:r>
       </w:hyperlink>
       <w:r>
@@ -644,23 +576,13 @@
           <w:szCs w:val="24"/>
         </w:rPr>
       </w:pPr>
-      <w:proofErr w:type="spellStart"/>
-      <w:r>
-        <w:rPr>
-          <w:rFonts w:ascii="Times New Roman" w:hAnsi="Times New Roman" w:cs="Times New Roman"/>
-          <w:sz w:val="24"/>
-          <w:szCs w:val="24"/>
-        </w:rPr>
-        <w:t>Mb_strlen</w:t>
-      </w:r>
-      <w:proofErr w:type="spellEnd"/>
-      <w:r>
-        <w:rPr>
-          <w:rFonts w:ascii="Times New Roman" w:hAnsi="Times New Roman" w:cs="Times New Roman"/>
-          <w:sz w:val="24"/>
-          <w:szCs w:val="24"/>
-        </w:rPr>
-        <w:t>(str)</w:t>
+      <w:r>
+        <w:rPr>
+          <w:rFonts w:ascii="Times New Roman" w:hAnsi="Times New Roman" w:cs="Times New Roman"/>
+          <w:sz w:val="24"/>
+          <w:szCs w:val="24"/>
+        </w:rPr>
+        <w:t>Mb_strlen(str)</w:t>
       </w:r>
       <w:r>
         <w:rPr>
@@ -679,23 +601,13 @@
           <w:szCs w:val="24"/>
         </w:rPr>
       </w:pPr>
-      <w:proofErr w:type="spellStart"/>
-      <w:r>
-        <w:rPr>
-          <w:rFonts w:ascii="Times New Roman" w:hAnsi="Times New Roman" w:cs="Times New Roman"/>
-          <w:sz w:val="24"/>
-          <w:szCs w:val="24"/>
-        </w:rPr>
-        <w:t>Preg_match</w:t>
-      </w:r>
-      <w:proofErr w:type="spellEnd"/>
-      <w:r>
-        <w:rPr>
-          <w:rFonts w:ascii="Times New Roman" w:hAnsi="Times New Roman" w:cs="Times New Roman"/>
-          <w:sz w:val="24"/>
-          <w:szCs w:val="24"/>
-        </w:rPr>
-        <w:t>(pattern, str) – checks if matches REGEX pattern</w:t>
+      <w:r>
+        <w:rPr>
+          <w:rFonts w:ascii="Times New Roman" w:hAnsi="Times New Roman" w:cs="Times New Roman"/>
+          <w:sz w:val="24"/>
+          <w:szCs w:val="24"/>
+        </w:rPr>
+        <w:t>Preg_match(pattern, str) – checks if matches REGEX pattern</w:t>
       </w:r>
     </w:p>
     <w:p>
@@ -738,61 +650,40 @@
           <w:szCs w:val="24"/>
         </w:rPr>
       </w:pPr>
-      <w:proofErr w:type="spellStart"/>
-      <w:r>
-        <w:rPr>
-          <w:rFonts w:ascii="Times New Roman" w:hAnsi="Times New Roman" w:cs="Times New Roman"/>
-          <w:sz w:val="24"/>
-          <w:szCs w:val="24"/>
-        </w:rPr>
-        <w:t>Fopen</w:t>
-      </w:r>
-      <w:proofErr w:type="spellEnd"/>
-      <w:r>
-        <w:rPr>
-          <w:rFonts w:ascii="Times New Roman" w:hAnsi="Times New Roman" w:cs="Times New Roman"/>
-          <w:sz w:val="24"/>
-          <w:szCs w:val="24"/>
-        </w:rPr>
-        <w:t>(filename, action)</w:t>
-      </w:r>
-    </w:p>
-    <w:p>
-      <w:pPr>
-        <w:rPr>
-          <w:rFonts w:ascii="Times New Roman" w:hAnsi="Times New Roman" w:cs="Times New Roman"/>
-          <w:sz w:val="24"/>
-          <w:szCs w:val="24"/>
-        </w:rPr>
-      </w:pPr>
-      <w:proofErr w:type="spellStart"/>
-      <w:r>
-        <w:rPr>
-          <w:rFonts w:ascii="Times New Roman" w:hAnsi="Times New Roman" w:cs="Times New Roman"/>
-          <w:sz w:val="24"/>
-          <w:szCs w:val="24"/>
-        </w:rPr>
-        <w:t>Fwrite</w:t>
-      </w:r>
-      <w:proofErr w:type="spellEnd"/>
-      <w:r>
-        <w:rPr>
-          <w:rFonts w:ascii="Times New Roman" w:hAnsi="Times New Roman" w:cs="Times New Roman"/>
-          <w:sz w:val="24"/>
-          <w:szCs w:val="24"/>
-        </w:rPr>
-        <w:t>(to which file, write with which file)</w:t>
-      </w:r>
-    </w:p>
-    <w:p>
-      <w:pPr>
-        <w:rPr>
-          <w:rFonts w:ascii="Times New Roman" w:hAnsi="Times New Roman" w:cs="Times New Roman"/>
-          <w:sz w:val="24"/>
-          <w:szCs w:val="24"/>
-        </w:rPr>
-      </w:pPr>
-      <w:proofErr w:type="spellStart"/>
+      <w:r>
+        <w:rPr>
+          <w:rFonts w:ascii="Times New Roman" w:hAnsi="Times New Roman" w:cs="Times New Roman"/>
+          <w:sz w:val="24"/>
+          <w:szCs w:val="24"/>
+        </w:rPr>
+        <w:t>Fopen(filename, action)</w:t>
+      </w:r>
+    </w:p>
+    <w:p>
+      <w:pPr>
+        <w:rPr>
+          <w:rFonts w:ascii="Times New Roman" w:hAnsi="Times New Roman" w:cs="Times New Roman"/>
+          <w:sz w:val="24"/>
+          <w:szCs w:val="24"/>
+        </w:rPr>
+      </w:pPr>
+      <w:r>
+        <w:rPr>
+          <w:rFonts w:ascii="Times New Roman" w:hAnsi="Times New Roman" w:cs="Times New Roman"/>
+          <w:sz w:val="24"/>
+          <w:szCs w:val="24"/>
+        </w:rPr>
+        <w:t>Fwrite(to which file, write with which file)</w:t>
+      </w:r>
+    </w:p>
+    <w:p>
+      <w:pPr>
+        <w:rPr>
+          <w:rFonts w:ascii="Times New Roman" w:hAnsi="Times New Roman" w:cs="Times New Roman"/>
+          <w:sz w:val="24"/>
+          <w:szCs w:val="24"/>
+        </w:rPr>
+      </w:pPr>
       <w:r>
         <w:rPr>
           <w:rFonts w:ascii="Times New Roman" w:hAnsi="Times New Roman" w:cs="Times New Roman"/>
@@ -800,16 +691,7 @@
           <w:szCs w:val="24"/>
         </w:rPr>
         <w:lastRenderedPageBreak/>
-        <w:t>Fclose</w:t>
-      </w:r>
-      <w:proofErr w:type="spellEnd"/>
-      <w:r>
-        <w:rPr>
-          <w:rFonts w:ascii="Times New Roman" w:hAnsi="Times New Roman" w:cs="Times New Roman"/>
-          <w:sz w:val="24"/>
-          <w:szCs w:val="24"/>
-        </w:rPr>
-        <w:t>(handle)</w:t>
+        <w:t>Fclose(handle)</w:t>
       </w:r>
     </w:p>
     <w:p>
@@ -837,122 +719,64 @@
           <w:szCs w:val="24"/>
         </w:rPr>
       </w:pPr>
-      <w:proofErr w:type="spellStart"/>
-      <w:r>
-        <w:rPr>
-          <w:rFonts w:ascii="Times New Roman" w:hAnsi="Times New Roman" w:cs="Times New Roman"/>
-          <w:sz w:val="24"/>
-          <w:szCs w:val="24"/>
-        </w:rPr>
-        <w:t>Json_encode</w:t>
-      </w:r>
-      <w:proofErr w:type="spellEnd"/>
-      <w:r>
-        <w:rPr>
-          <w:rFonts w:ascii="Times New Roman" w:hAnsi="Times New Roman" w:cs="Times New Roman"/>
-          <w:sz w:val="24"/>
-          <w:szCs w:val="24"/>
-        </w:rPr>
-        <w:t>(encodes json to string)</w:t>
-      </w:r>
-    </w:p>
-    <w:p>
-      <w:pPr>
-        <w:rPr>
-          <w:rFonts w:ascii="Times New Roman" w:hAnsi="Times New Roman" w:cs="Times New Roman"/>
-          <w:sz w:val="24"/>
-          <w:szCs w:val="24"/>
-        </w:rPr>
-      </w:pPr>
-      <w:proofErr w:type="spellStart"/>
-      <w:r>
-        <w:rPr>
-          <w:rFonts w:ascii="Times New Roman" w:hAnsi="Times New Roman" w:cs="Times New Roman"/>
-          <w:sz w:val="24"/>
-          <w:szCs w:val="24"/>
-        </w:rPr>
-        <w:t>Json_decode</w:t>
-      </w:r>
-      <w:proofErr w:type="spellEnd"/>
-      <w:r>
-        <w:rPr>
-          <w:rFonts w:ascii="Times New Roman" w:hAnsi="Times New Roman" w:cs="Times New Roman"/>
-          <w:sz w:val="24"/>
-          <w:szCs w:val="24"/>
-        </w:rPr>
-        <w:t>(decodes json string)</w:t>
-      </w:r>
-    </w:p>
-    <w:p>
-      <w:pPr>
-        <w:rPr>
-          <w:rFonts w:ascii="Times New Roman" w:hAnsi="Times New Roman" w:cs="Times New Roman"/>
-          <w:sz w:val="24"/>
-          <w:szCs w:val="24"/>
-        </w:rPr>
-      </w:pPr>
-      <w:proofErr w:type="spellStart"/>
-      <w:r>
-        <w:rPr>
-          <w:rFonts w:ascii="Times New Roman" w:hAnsi="Times New Roman" w:cs="Times New Roman"/>
-          <w:sz w:val="24"/>
-          <w:szCs w:val="24"/>
-        </w:rPr>
-        <w:t>Filesize</w:t>
-      </w:r>
-      <w:proofErr w:type="spellEnd"/>
-      <w:r>
-        <w:rPr>
-          <w:rFonts w:ascii="Times New Roman" w:hAnsi="Times New Roman" w:cs="Times New Roman"/>
-          <w:sz w:val="24"/>
-          <w:szCs w:val="24"/>
-        </w:rPr>
-        <w:t xml:space="preserve">(check </w:t>
-      </w:r>
-      <w:proofErr w:type="spellStart"/>
-      <w:r>
-        <w:rPr>
-          <w:rFonts w:ascii="Times New Roman" w:hAnsi="Times New Roman" w:cs="Times New Roman"/>
-          <w:sz w:val="24"/>
-          <w:szCs w:val="24"/>
-        </w:rPr>
-        <w:t>filesize</w:t>
-      </w:r>
-      <w:proofErr w:type="spellEnd"/>
-      <w:r>
-        <w:rPr>
-          <w:rFonts w:ascii="Times New Roman" w:hAnsi="Times New Roman" w:cs="Times New Roman"/>
-          <w:sz w:val="24"/>
-          <w:szCs w:val="24"/>
-        </w:rPr>
-        <w:t>)</w:t>
-      </w:r>
-    </w:p>
-    <w:p>
-      <w:pPr>
-        <w:rPr>
-          <w:rFonts w:ascii="Times New Roman" w:hAnsi="Times New Roman" w:cs="Times New Roman"/>
-          <w:sz w:val="24"/>
-          <w:szCs w:val="24"/>
-        </w:rPr>
-      </w:pPr>
-      <w:proofErr w:type="spellStart"/>
-      <w:r>
-        <w:rPr>
-          <w:rFonts w:ascii="Times New Roman" w:hAnsi="Times New Roman" w:cs="Times New Roman"/>
-          <w:sz w:val="24"/>
-          <w:szCs w:val="24"/>
-        </w:rPr>
-        <w:t>File_exists</w:t>
-      </w:r>
-      <w:proofErr w:type="spellEnd"/>
-      <w:r>
-        <w:rPr>
-          <w:rFonts w:ascii="Times New Roman" w:hAnsi="Times New Roman" w:cs="Times New Roman"/>
-          <w:sz w:val="24"/>
-          <w:szCs w:val="24"/>
-        </w:rPr>
-        <w:t>(checks if file exists)</w:t>
+      <w:r>
+        <w:rPr>
+          <w:rFonts w:ascii="Times New Roman" w:hAnsi="Times New Roman" w:cs="Times New Roman"/>
+          <w:sz w:val="24"/>
+          <w:szCs w:val="24"/>
+        </w:rPr>
+        <w:t>Json_encode(encodes json to string)</w:t>
+      </w:r>
+    </w:p>
+    <w:p>
+      <w:pPr>
+        <w:rPr>
+          <w:rFonts w:ascii="Times New Roman" w:hAnsi="Times New Roman" w:cs="Times New Roman"/>
+          <w:sz w:val="24"/>
+          <w:szCs w:val="24"/>
+        </w:rPr>
+      </w:pPr>
+      <w:r>
+        <w:rPr>
+          <w:rFonts w:ascii="Times New Roman" w:hAnsi="Times New Roman" w:cs="Times New Roman"/>
+          <w:sz w:val="24"/>
+          <w:szCs w:val="24"/>
+        </w:rPr>
+        <w:t>Json_decode(decodes json string)</w:t>
+      </w:r>
+    </w:p>
+    <w:p>
+      <w:pPr>
+        <w:rPr>
+          <w:rFonts w:ascii="Times New Roman" w:hAnsi="Times New Roman" w:cs="Times New Roman"/>
+          <w:sz w:val="24"/>
+          <w:szCs w:val="24"/>
+        </w:rPr>
+      </w:pPr>
+      <w:r>
+        <w:rPr>
+          <w:rFonts w:ascii="Times New Roman" w:hAnsi="Times New Roman" w:cs="Times New Roman"/>
+          <w:sz w:val="24"/>
+          <w:szCs w:val="24"/>
+        </w:rPr>
+        <w:t>Filesize(check filesize)</w:t>
+      </w:r>
+    </w:p>
+    <w:p>
+      <w:pPr>
+        <w:rPr>
+          <w:rFonts w:ascii="Times New Roman" w:hAnsi="Times New Roman" w:cs="Times New Roman"/>
+          <w:sz w:val="24"/>
+          <w:szCs w:val="24"/>
+        </w:rPr>
+      </w:pPr>
+      <w:r>
+        <w:rPr>
+          <w:rFonts w:ascii="Times New Roman" w:hAnsi="Times New Roman" w:cs="Times New Roman"/>
+          <w:sz w:val="24"/>
+          <w:szCs w:val="24"/>
+        </w:rPr>
+        <w:t>File_exists(checks if file exists)</w:t>
       </w:r>
     </w:p>
     <w:p>
@@ -992,45 +816,1970 @@
           <w:sz w:val="24"/>
           <w:szCs w:val="24"/>
         </w:rPr>
-        <w:t>Date(Y/</w:t>
-      </w:r>
-      <w:proofErr w:type="spellStart"/>
-      <w:r>
-        <w:rPr>
-          <w:rFonts w:ascii="Times New Roman" w:hAnsi="Times New Roman" w:cs="Times New Roman"/>
-          <w:sz w:val="24"/>
-          <w:szCs w:val="24"/>
-        </w:rPr>
-        <w:t>y,m,d</w:t>
-      </w:r>
-      <w:proofErr w:type="spellEnd"/>
-      <w:r>
-        <w:rPr>
-          <w:rFonts w:ascii="Times New Roman" w:hAnsi="Times New Roman" w:cs="Times New Roman"/>
-          <w:sz w:val="24"/>
-          <w:szCs w:val="24"/>
-        </w:rPr>
-        <w:t>)</w:t>
-      </w:r>
-    </w:p>
-    <w:p>
-      <w:pPr>
-        <w:rPr>
-          <w:rFonts w:ascii="Times New Roman" w:hAnsi="Times New Roman" w:cs="Times New Roman"/>
-          <w:sz w:val="24"/>
-          <w:szCs w:val="24"/>
-        </w:rPr>
-      </w:pPr>
-    </w:p>
-    <w:p>
-      <w:pPr>
-        <w:rPr>
-          <w:rFonts w:ascii="Times New Roman" w:hAnsi="Times New Roman" w:cs="Times New Roman"/>
-          <w:sz w:val="24"/>
-          <w:szCs w:val="24"/>
-          <w:lang w:val="en-US"/>
-        </w:rPr>
-      </w:pPr>
+        <w:t>Date(Y/y,m,d)</w:t>
+      </w:r>
+    </w:p>
+    <w:p>
+      <w:pPr>
+        <w:rPr>
+          <w:rFonts w:ascii="Times New Roman" w:hAnsi="Times New Roman" w:cs="Times New Roman"/>
+          <w:sz w:val="24"/>
+          <w:szCs w:val="24"/>
+        </w:rPr>
+      </w:pPr>
+    </w:p>
+    <w:p>
+      <w:pPr>
+        <w:rPr>
+          <w:rFonts w:ascii="Times New Roman" w:hAnsi="Times New Roman" w:cs="Times New Roman"/>
+          <w:sz w:val="24"/>
+          <w:szCs w:val="24"/>
+          <w:lang w:val="en-US"/>
+        </w:rPr>
+      </w:pPr>
+      <w:r>
+        <w:rPr>
+          <w:rFonts w:ascii="Times New Roman" w:hAnsi="Times New Roman" w:cs="Times New Roman"/>
+          <w:sz w:val="24"/>
+          <w:szCs w:val="24"/>
+          <w:lang w:val="en-US"/>
+        </w:rPr>
+        <w:br w:type="page"/>
+      </w:r>
+    </w:p>
+    <w:p>
+      <w:pPr>
+        <w:rPr>
+          <w:rFonts w:ascii="Times New Roman" w:hAnsi="Times New Roman" w:cs="Times New Roman"/>
+          <w:sz w:val="24"/>
+          <w:szCs w:val="24"/>
+          <w:lang w:val="en-US"/>
+        </w:rPr>
+      </w:pPr>
+      <w:r>
+        <w:rPr>
+          <w:rFonts w:ascii="Times New Roman" w:hAnsi="Times New Roman" w:cs="Times New Roman"/>
+          <w:sz w:val="24"/>
+          <w:szCs w:val="24"/>
+          <w:lang w:val="en-US"/>
+        </w:rPr>
+        <w:lastRenderedPageBreak/>
+        <w:t>Final notes:</w:t>
+      </w:r>
+    </w:p>
+    <w:p>
+      <w:pPr>
+        <w:pStyle w:val="ListParagraph"/>
+        <w:numPr>
+          <w:ilvl w:val="0"/>
+          <w:numId w:val="1"/>
+        </w:numPr>
+        <w:rPr>
+          <w:rFonts w:ascii="Times New Roman" w:hAnsi="Times New Roman" w:cs="Times New Roman"/>
+          <w:sz w:val="24"/>
+          <w:szCs w:val="24"/>
+          <w:lang w:val="en-US"/>
+        </w:rPr>
+      </w:pPr>
+      <w:r>
+        <w:rPr>
+          <w:rFonts w:ascii="Times New Roman" w:hAnsi="Times New Roman" w:cs="Times New Roman"/>
+          <w:sz w:val="24"/>
+          <w:szCs w:val="24"/>
+          <w:lang w:val="en-US"/>
+        </w:rPr>
+        <w:t>Session_start() – loads “global vars” from the file</w:t>
+      </w:r>
+      <w:r>
+        <w:rPr>
+          <w:rFonts w:ascii="Times New Roman" w:hAnsi="Times New Roman" w:cs="Times New Roman"/>
+          <w:sz w:val="24"/>
+          <w:szCs w:val="24"/>
+          <w:lang w:val="en-US"/>
+        </w:rPr>
+        <w:t xml:space="preserve"> </w:t>
+      </w:r>
+    </w:p>
+    <w:p>
+      <w:pPr>
+        <w:pStyle w:val="ListParagraph"/>
+        <w:numPr>
+          <w:ilvl w:val="1"/>
+          <w:numId w:val="1"/>
+        </w:numPr>
+        <w:rPr>
+          <w:rFonts w:ascii="Times New Roman" w:hAnsi="Times New Roman" w:cs="Times New Roman"/>
+          <w:sz w:val="24"/>
+          <w:szCs w:val="24"/>
+          <w:lang w:val="en-US"/>
+        </w:rPr>
+      </w:pPr>
+      <w:r>
+        <w:rPr>
+          <w:rFonts w:ascii="Times New Roman" w:hAnsi="Times New Roman" w:cs="Times New Roman"/>
+          <w:sz w:val="24"/>
+          <w:szCs w:val="24"/>
+          <w:lang w:val="en-US"/>
+        </w:rPr>
+        <w:t>Place in centralized location</w:t>
+      </w:r>
+    </w:p>
+    <w:p>
+      <w:pPr>
+        <w:pStyle w:val="ListParagraph"/>
+        <w:numPr>
+          <w:ilvl w:val="1"/>
+          <w:numId w:val="1"/>
+        </w:numPr>
+        <w:rPr>
+          <w:rFonts w:ascii="Times New Roman" w:hAnsi="Times New Roman" w:cs="Times New Roman"/>
+          <w:sz w:val="24"/>
+          <w:szCs w:val="24"/>
+          <w:lang w:val="en-US"/>
+        </w:rPr>
+      </w:pPr>
+      <w:r>
+        <w:rPr>
+          <w:rFonts w:ascii="Times New Roman" w:hAnsi="Times New Roman" w:cs="Times New Roman"/>
+          <w:sz w:val="24"/>
+          <w:szCs w:val="24"/>
+          <w:lang w:val="en-US"/>
+        </w:rPr>
+        <w:t>Only place once</w:t>
+      </w:r>
+    </w:p>
+    <w:p>
+      <w:pPr>
+        <w:rPr>
+          <w:rFonts w:ascii="Times New Roman" w:hAnsi="Times New Roman" w:cs="Times New Roman"/>
+          <w:sz w:val="24"/>
+          <w:szCs w:val="24"/>
+          <w:lang w:val="en-US"/>
+        </w:rPr>
+      </w:pPr>
+    </w:p>
+    <w:p>
+      <w:pPr>
+        <w:rPr>
+          <w:rFonts w:ascii="Times New Roman" w:hAnsi="Times New Roman" w:cs="Times New Roman"/>
+          <w:sz w:val="24"/>
+          <w:szCs w:val="24"/>
+          <w:lang w:val="en-US"/>
+        </w:rPr>
+      </w:pPr>
+      <w:r>
+        <w:rPr>
+          <w:rFonts w:ascii="Times New Roman" w:hAnsi="Times New Roman" w:cs="Times New Roman"/>
+          <w:noProof/>
+          <w:sz w:val="24"/>
+          <w:szCs w:val="24"/>
+          <w:lang w:val="en-US"/>
+        </w:rPr>
+        <w:drawing>
+          <wp:inline distT="0" distB="0" distL="0" distR="0" wp14:anchorId="57181AF1" wp14:editId="11DE7F9B">
+            <wp:extent cx="5943600" cy="1170940"/>
+            <wp:effectExtent l="0" t="0" r="0" b="0"/>
+            <wp:docPr id="1" name="Picture 1"/>
+            <wp:cNvGraphicFramePr>
+              <a:graphicFrameLocks xmlns:a="http://schemas.openxmlformats.org/drawingml/2006/main" noChangeAspect="1"/>
+            </wp:cNvGraphicFramePr>
+            <a:graphic xmlns:a="http://schemas.openxmlformats.org/drawingml/2006/main">
+              <a:graphicData uri="http://schemas.openxmlformats.org/drawingml/2006/picture">
+                <pic:pic xmlns:pic="http://schemas.openxmlformats.org/drawingml/2006/picture">
+                  <pic:nvPicPr>
+                    <pic:cNvPr id="1" name=""/>
+                    <pic:cNvPicPr/>
+                  </pic:nvPicPr>
+                  <pic:blipFill>
+                    <a:blip r:embed="rId6"/>
+                    <a:stretch>
+                      <a:fillRect/>
+                    </a:stretch>
+                  </pic:blipFill>
+                  <pic:spPr>
+                    <a:xfrm>
+                      <a:off x="0" y="0"/>
+                      <a:ext cx="5943600" cy="1170940"/>
+                    </a:xfrm>
+                    <a:prstGeom prst="rect">
+                      <a:avLst/>
+                    </a:prstGeom>
+                  </pic:spPr>
+                </pic:pic>
+              </a:graphicData>
+            </a:graphic>
+          </wp:inline>
+        </w:drawing>
+      </w:r>
+    </w:p>
+    <w:p>
+      <w:pPr>
+        <w:rPr>
+          <w:rFonts w:ascii="Times New Roman" w:hAnsi="Times New Roman" w:cs="Times New Roman"/>
+          <w:sz w:val="24"/>
+          <w:szCs w:val="24"/>
+          <w:lang w:val="en-US"/>
+        </w:rPr>
+      </w:pPr>
+      <w:r>
+        <w:rPr>
+          <w:rFonts w:ascii="Times New Roman" w:hAnsi="Times New Roman" w:cs="Times New Roman"/>
+          <w:sz w:val="24"/>
+          <w:szCs w:val="24"/>
+          <w:lang w:val="en-US"/>
+        </w:rPr>
+        <w:t>Encryption and decryption on the internet</w:t>
+      </w:r>
+    </w:p>
+    <w:p>
+      <w:pPr>
+        <w:rPr>
+          <w:rFonts w:ascii="Times New Roman" w:hAnsi="Times New Roman" w:cs="Times New Roman"/>
+          <w:sz w:val="24"/>
+          <w:szCs w:val="24"/>
+          <w:lang w:val="en-US"/>
+        </w:rPr>
+      </w:pPr>
+      <w:r>
+        <w:rPr>
+          <w:rFonts w:ascii="Times New Roman" w:hAnsi="Times New Roman" w:cs="Times New Roman"/>
+          <w:sz w:val="24"/>
+          <w:szCs w:val="24"/>
+          <w:lang w:val="en-US"/>
+        </w:rPr>
+        <w:t>Back and forth</w:t>
+      </w:r>
+    </w:p>
+    <w:p>
+      <w:pPr>
+        <w:rPr>
+          <w:rFonts w:ascii="Times New Roman" w:hAnsi="Times New Roman" w:cs="Times New Roman"/>
+          <w:sz w:val="24"/>
+          <w:szCs w:val="24"/>
+          <w:lang w:val="en-US"/>
+        </w:rPr>
+      </w:pPr>
+    </w:p>
+    <w:p>
+      <w:pPr>
+        <w:rPr>
+          <w:rFonts w:ascii="Times New Roman" w:hAnsi="Times New Roman" w:cs="Times New Roman"/>
+          <w:sz w:val="24"/>
+          <w:szCs w:val="24"/>
+          <w:lang w:val="en-US"/>
+        </w:rPr>
+      </w:pPr>
+      <w:r>
+        <w:rPr>
+          <w:rFonts w:ascii="Times New Roman" w:hAnsi="Times New Roman" w:cs="Times New Roman"/>
+          <w:noProof/>
+          <w:sz w:val="24"/>
+          <w:szCs w:val="24"/>
+          <w:lang w:val="en-US"/>
+        </w:rPr>
+        <w:drawing>
+          <wp:inline distT="0" distB="0" distL="0" distR="0" wp14:anchorId="2982063E" wp14:editId="1C39FDD3">
+            <wp:extent cx="5041849" cy="4114800"/>
+            <wp:effectExtent l="0" t="0" r="6985" b="0"/>
+            <wp:docPr id="2" name="Picture 2"/>
+            <wp:cNvGraphicFramePr>
+              <a:graphicFrameLocks xmlns:a="http://schemas.openxmlformats.org/drawingml/2006/main" noChangeAspect="1"/>
+            </wp:cNvGraphicFramePr>
+            <a:graphic xmlns:a="http://schemas.openxmlformats.org/drawingml/2006/main">
+              <a:graphicData uri="http://schemas.openxmlformats.org/drawingml/2006/picture">
+                <pic:pic xmlns:pic="http://schemas.openxmlformats.org/drawingml/2006/picture">
+                  <pic:nvPicPr>
+                    <pic:cNvPr id="1" name=""/>
+                    <pic:cNvPicPr/>
+                  </pic:nvPicPr>
+                  <pic:blipFill>
+                    <a:blip r:embed="rId7"/>
+                    <a:stretch>
+                      <a:fillRect/>
+                    </a:stretch>
+                  </pic:blipFill>
+                  <pic:spPr>
+                    <a:xfrm>
+                      <a:off x="0" y="0"/>
+                      <a:ext cx="5055623" cy="4126041"/>
+                    </a:xfrm>
+                    <a:prstGeom prst="rect">
+                      <a:avLst/>
+                    </a:prstGeom>
+                  </pic:spPr>
+                </pic:pic>
+              </a:graphicData>
+            </a:graphic>
+          </wp:inline>
+        </w:drawing>
+      </w:r>
+    </w:p>
+    <w:p>
+      <w:pPr>
+        <w:rPr>
+          <w:rFonts w:ascii="Times New Roman" w:hAnsi="Times New Roman" w:cs="Times New Roman"/>
+          <w:sz w:val="24"/>
+          <w:szCs w:val="24"/>
+          <w:lang w:val="en-US"/>
+        </w:rPr>
+      </w:pPr>
+      <w:r>
+        <w:rPr>
+          <w:rFonts w:ascii="Times New Roman" w:hAnsi="Times New Roman" w:cs="Times New Roman"/>
+          <w:sz w:val="24"/>
+          <w:szCs w:val="24"/>
+          <w:lang w:val="en-US"/>
+        </w:rPr>
+        <w:br w:type="page"/>
+      </w:r>
+    </w:p>
+    <w:p>
+      <w:pPr>
+        <w:rPr>
+          <w:rFonts w:ascii="Times New Roman" w:hAnsi="Times New Roman" w:cs="Times New Roman"/>
+          <w:sz w:val="24"/>
+          <w:szCs w:val="24"/>
+          <w:lang w:val="en-US"/>
+        </w:rPr>
+      </w:pPr>
+      <w:r>
+        <w:rPr>
+          <w:rFonts w:ascii="Times New Roman" w:hAnsi="Times New Roman" w:cs="Times New Roman"/>
+          <w:sz w:val="24"/>
+          <w:szCs w:val="24"/>
+          <w:lang w:val="en-US"/>
+        </w:rPr>
+        <w:lastRenderedPageBreak/>
+        <w:t>forces user to go into secure connection</w:t>
+      </w:r>
+      <w:r>
+        <w:rPr>
+          <w:rFonts w:ascii="Times New Roman" w:hAnsi="Times New Roman" w:cs="Times New Roman"/>
+          <w:sz w:val="24"/>
+          <w:szCs w:val="24"/>
+          <w:lang w:val="en-US"/>
+        </w:rPr>
+        <w:t>:</w:t>
+      </w:r>
+    </w:p>
+    <w:p>
+      <w:pPr>
+        <w:rPr>
+          <w:rFonts w:ascii="Times New Roman" w:hAnsi="Times New Roman" w:cs="Times New Roman"/>
+          <w:sz w:val="24"/>
+          <w:szCs w:val="24"/>
+          <w:lang w:val="en-US"/>
+        </w:rPr>
+      </w:pPr>
+      <w:r>
+        <w:rPr>
+          <w:rFonts w:ascii="Times New Roman" w:hAnsi="Times New Roman" w:cs="Times New Roman"/>
+          <w:sz w:val="24"/>
+          <w:szCs w:val="24"/>
+          <w:lang w:val="en-US"/>
+        </w:rPr>
+        <w:t>if (!isset($_SERVER["HTTPS"]) || $_SERVER["HTTPS"] != "on")</w:t>
+      </w:r>
+    </w:p>
+    <w:p>
+      <w:pPr>
+        <w:rPr>
+          <w:rFonts w:ascii="Times New Roman" w:hAnsi="Times New Roman" w:cs="Times New Roman"/>
+          <w:sz w:val="24"/>
+          <w:szCs w:val="24"/>
+          <w:lang w:val="en-US"/>
+        </w:rPr>
+      </w:pPr>
+      <w:r>
+        <w:rPr>
+          <w:rFonts w:ascii="Times New Roman" w:hAnsi="Times New Roman" w:cs="Times New Roman"/>
+          <w:sz w:val="24"/>
+          <w:szCs w:val="24"/>
+          <w:lang w:val="en-US"/>
+        </w:rPr>
+        <w:t>{</w:t>
+      </w:r>
+    </w:p>
+    <w:p>
+      <w:pPr>
+        <w:rPr>
+          <w:rFonts w:ascii="Times New Roman" w:hAnsi="Times New Roman" w:cs="Times New Roman"/>
+          <w:sz w:val="24"/>
+          <w:szCs w:val="24"/>
+          <w:lang w:val="en-US"/>
+        </w:rPr>
+      </w:pPr>
+      <w:r>
+        <w:rPr>
+          <w:rFonts w:ascii="Times New Roman" w:hAnsi="Times New Roman" w:cs="Times New Roman"/>
+          <w:sz w:val="24"/>
+          <w:szCs w:val="24"/>
+          <w:lang w:val="en-US"/>
+        </w:rPr>
+        <w:t xml:space="preserve">    header("Location: https://" . $_SERVER["HTTP_POST"] . $_SERVER["REQUEST_URI"]);</w:t>
+      </w:r>
+    </w:p>
+    <w:p>
+      <w:pPr>
+        <w:rPr>
+          <w:rFonts w:ascii="Times New Roman" w:hAnsi="Times New Roman" w:cs="Times New Roman"/>
+          <w:sz w:val="24"/>
+          <w:szCs w:val="24"/>
+          <w:lang w:val="en-US"/>
+        </w:rPr>
+      </w:pPr>
+      <w:r>
+        <w:rPr>
+          <w:rFonts w:ascii="Times New Roman" w:hAnsi="Times New Roman" w:cs="Times New Roman"/>
+          <w:sz w:val="24"/>
+          <w:szCs w:val="24"/>
+          <w:lang w:val="en-US"/>
+        </w:rPr>
+        <w:t xml:space="preserve">    exit(); </w:t>
+      </w:r>
+    </w:p>
+    <w:p>
+      <w:pPr>
+        <w:rPr>
+          <w:rFonts w:ascii="Times New Roman" w:hAnsi="Times New Roman" w:cs="Times New Roman"/>
+          <w:sz w:val="24"/>
+          <w:szCs w:val="24"/>
+          <w:lang w:val="en-US"/>
+        </w:rPr>
+      </w:pPr>
+      <w:r>
+        <w:rPr>
+          <w:rFonts w:ascii="Times New Roman" w:hAnsi="Times New Roman" w:cs="Times New Roman"/>
+          <w:sz w:val="24"/>
+          <w:szCs w:val="24"/>
+          <w:lang w:val="en-US"/>
+        </w:rPr>
+        <w:t>}</w:t>
+      </w:r>
+    </w:p>
+    <w:p>
+      <w:pPr>
+        <w:rPr>
+          <w:rFonts w:ascii="Times New Roman" w:hAnsi="Times New Roman" w:cs="Times New Roman"/>
+          <w:sz w:val="24"/>
+          <w:szCs w:val="24"/>
+          <w:lang w:val="en-US"/>
+        </w:rPr>
+      </w:pPr>
+    </w:p>
+    <w:p>
+      <w:pPr>
+        <w:rPr>
+          <w:rFonts w:ascii="Times New Roman" w:hAnsi="Times New Roman" w:cs="Times New Roman"/>
+          <w:sz w:val="24"/>
+          <w:szCs w:val="24"/>
+          <w:lang w:val="en-US"/>
+        </w:rPr>
+      </w:pPr>
+      <w:r>
+        <w:rPr>
+          <w:rFonts w:ascii="Times New Roman" w:hAnsi="Times New Roman" w:cs="Times New Roman"/>
+          <w:sz w:val="24"/>
+          <w:szCs w:val="24"/>
+          <w:lang w:val="en-US"/>
+        </w:rPr>
+        <w:t>SQL ROOT PASSWORD (JUST IN CASE): lasalle123</w:t>
+      </w:r>
+    </w:p>
+    <w:p>
+      <w:pPr>
+        <w:rPr>
+          <w:rFonts w:ascii="Times New Roman" w:hAnsi="Times New Roman" w:cs="Times New Roman"/>
+          <w:sz w:val="24"/>
+          <w:szCs w:val="24"/>
+          <w:lang w:val="en-US"/>
+        </w:rPr>
+      </w:pPr>
+      <w:r>
+        <w:rPr>
+          <w:rFonts w:ascii="Times New Roman" w:hAnsi="Times New Roman" w:cs="Times New Roman"/>
+          <w:noProof/>
+          <w:sz w:val="24"/>
+          <w:szCs w:val="24"/>
+          <w:lang w:val="en-US"/>
+        </w:rPr>
+        <w:drawing>
+          <wp:inline distT="0" distB="0" distL="0" distR="0" wp14:anchorId="08D19348" wp14:editId="00B1F59B">
+            <wp:extent cx="5943600" cy="345440"/>
+            <wp:effectExtent l="0" t="0" r="0" b="0"/>
+            <wp:docPr id="3" name="Picture 3"/>
+            <wp:cNvGraphicFramePr>
+              <a:graphicFrameLocks xmlns:a="http://schemas.openxmlformats.org/drawingml/2006/main" noChangeAspect="1"/>
+            </wp:cNvGraphicFramePr>
+            <a:graphic xmlns:a="http://schemas.openxmlformats.org/drawingml/2006/main">
+              <a:graphicData uri="http://schemas.openxmlformats.org/drawingml/2006/picture">
+                <pic:pic xmlns:pic="http://schemas.openxmlformats.org/drawingml/2006/picture">
+                  <pic:nvPicPr>
+                    <pic:cNvPr id="1" name=""/>
+                    <pic:cNvPicPr/>
+                  </pic:nvPicPr>
+                  <pic:blipFill>
+                    <a:blip r:embed="rId8"/>
+                    <a:stretch>
+                      <a:fillRect/>
+                    </a:stretch>
+                  </pic:blipFill>
+                  <pic:spPr>
+                    <a:xfrm>
+                      <a:off x="0" y="0"/>
+                      <a:ext cx="5943600" cy="345440"/>
+                    </a:xfrm>
+                    <a:prstGeom prst="rect">
+                      <a:avLst/>
+                    </a:prstGeom>
+                  </pic:spPr>
+                </pic:pic>
+              </a:graphicData>
+            </a:graphic>
+          </wp:inline>
+        </w:drawing>
+      </w:r>
+    </w:p>
+    <w:p>
+      <w:pPr>
+        <w:rPr>
+          <w:rFonts w:ascii="Times New Roman" w:hAnsi="Times New Roman" w:cs="Times New Roman"/>
+          <w:sz w:val="24"/>
+          <w:szCs w:val="24"/>
+          <w:lang w:val="en-US"/>
+        </w:rPr>
+      </w:pPr>
+      <w:r>
+        <w:rPr>
+          <w:rFonts w:ascii="Times New Roman" w:hAnsi="Times New Roman" w:cs="Times New Roman"/>
+          <w:sz w:val="24"/>
+          <w:szCs w:val="24"/>
+          <w:lang w:val="en-US"/>
+        </w:rPr>
+        <w:br w:type="page"/>
+      </w:r>
+    </w:p>
+    <w:p>
+      <w:pPr>
+        <w:rPr>
+          <w:rFonts w:ascii="Times New Roman" w:hAnsi="Times New Roman" w:cs="Times New Roman"/>
+          <w:b/>
+          <w:bCs/>
+          <w:sz w:val="32"/>
+          <w:szCs w:val="32"/>
+          <w:lang w:val="en-US"/>
+        </w:rPr>
+      </w:pPr>
+      <w:r>
+        <w:rPr>
+          <w:rFonts w:ascii="Times New Roman" w:hAnsi="Times New Roman" w:cs="Times New Roman"/>
+          <w:b/>
+          <w:bCs/>
+          <w:sz w:val="32"/>
+          <w:szCs w:val="32"/>
+          <w:lang w:val="en-US"/>
+        </w:rPr>
+        <w:lastRenderedPageBreak/>
+        <w:t>Database:</w:t>
+      </w:r>
+    </w:p>
+    <w:p>
+      <w:pPr>
+        <w:rPr>
+          <w:rFonts w:ascii="Times New Roman" w:hAnsi="Times New Roman" w:cs="Times New Roman"/>
+          <w:sz w:val="24"/>
+          <w:szCs w:val="24"/>
+          <w:lang w:val="en-US"/>
+        </w:rPr>
+      </w:pPr>
+      <w:r>
+        <w:rPr>
+          <w:rFonts w:ascii="Times New Roman" w:hAnsi="Times New Roman" w:cs="Times New Roman"/>
+          <w:sz w:val="24"/>
+          <w:szCs w:val="24"/>
+          <w:lang w:val="en-US"/>
+        </w:rPr>
+        <w:t>Auto-increment: Don’t have full control (if you delete one in the middle of the list)</w:t>
+      </w:r>
+    </w:p>
+    <w:p>
+      <w:pPr>
+        <w:rPr>
+          <w:rFonts w:ascii="Times New Roman" w:hAnsi="Times New Roman" w:cs="Times New Roman"/>
+          <w:sz w:val="24"/>
+          <w:szCs w:val="24"/>
+          <w:lang w:val="en-US"/>
+        </w:rPr>
+      </w:pPr>
+      <w:r>
+        <w:rPr>
+          <w:rFonts w:ascii="Times New Roman" w:hAnsi="Times New Roman" w:cs="Times New Roman"/>
+          <w:sz w:val="24"/>
+          <w:szCs w:val="24"/>
+          <w:lang w:val="en-US"/>
+        </w:rPr>
+        <w:t>Use Ticks (</w:t>
+      </w:r>
+      <w:r>
+        <w:rPr>
+          <w:rFonts w:ascii="Times New Roman" w:hAnsi="Times New Roman" w:cs="Times New Roman"/>
+          <w:sz w:val="24"/>
+          <w:szCs w:val="24"/>
+          <w:lang w:val="en-US"/>
+        </w:rPr>
+        <w:t>` `</w:t>
+      </w:r>
+      <w:r>
+        <w:rPr>
+          <w:rFonts w:ascii="Times New Roman" w:hAnsi="Times New Roman" w:cs="Times New Roman"/>
+          <w:sz w:val="24"/>
+          <w:szCs w:val="24"/>
+          <w:lang w:val="en-US"/>
+        </w:rPr>
+        <w:t>) for table names</w:t>
+      </w:r>
+    </w:p>
+    <w:p>
+      <w:pPr>
+        <w:rPr>
+          <w:rFonts w:ascii="Times New Roman" w:hAnsi="Times New Roman" w:cs="Times New Roman"/>
+          <w:sz w:val="24"/>
+          <w:szCs w:val="24"/>
+          <w:lang w:val="en-US"/>
+        </w:rPr>
+      </w:pPr>
+      <w:r>
+        <w:rPr>
+          <w:rFonts w:ascii="Times New Roman" w:hAnsi="Times New Roman" w:cs="Times New Roman"/>
+          <w:sz w:val="24"/>
+          <w:szCs w:val="24"/>
+          <w:lang w:val="en-US"/>
+        </w:rPr>
+        <w:t>Strings are the slowest for databases</w:t>
+      </w:r>
+      <w:r>
+        <w:rPr>
+          <w:rFonts w:ascii="Times New Roman" w:hAnsi="Times New Roman" w:cs="Times New Roman"/>
+          <w:sz w:val="24"/>
+          <w:szCs w:val="24"/>
+          <w:lang w:val="en-US"/>
+        </w:rPr>
+        <w:t>, slowest to manage</w:t>
+      </w:r>
+    </w:p>
+    <w:p>
+      <w:pPr>
+        <w:rPr>
+          <w:rFonts w:ascii="Times New Roman" w:hAnsi="Times New Roman" w:cs="Times New Roman"/>
+          <w:sz w:val="24"/>
+          <w:szCs w:val="24"/>
+          <w:lang w:val="en-US"/>
+        </w:rPr>
+      </w:pPr>
+      <w:r>
+        <w:rPr>
+          <w:rFonts w:ascii="Times New Roman" w:hAnsi="Times New Roman" w:cs="Times New Roman"/>
+          <w:sz w:val="24"/>
+          <w:szCs w:val="24"/>
+          <w:lang w:val="en-US"/>
+        </w:rPr>
+        <w:t>CHAR = fixed size</w:t>
+      </w:r>
+    </w:p>
+    <w:p>
+      <w:pPr>
+        <w:pStyle w:val="ListParagraph"/>
+        <w:numPr>
+          <w:ilvl w:val="0"/>
+          <w:numId w:val="1"/>
+        </w:numPr>
+        <w:rPr>
+          <w:rFonts w:ascii="Times New Roman" w:hAnsi="Times New Roman" w:cs="Times New Roman"/>
+          <w:sz w:val="24"/>
+          <w:szCs w:val="24"/>
+          <w:lang w:val="en-US"/>
+        </w:rPr>
+      </w:pPr>
+      <w:r>
+        <w:rPr>
+          <w:rFonts w:ascii="Times New Roman" w:hAnsi="Times New Roman" w:cs="Times New Roman"/>
+          <w:sz w:val="24"/>
+          <w:szCs w:val="24"/>
+          <w:lang w:val="en-US"/>
+        </w:rPr>
+        <w:t>Constraints</w:t>
+      </w:r>
+    </w:p>
+    <w:p>
+      <w:pPr>
+        <w:pStyle w:val="ListParagraph"/>
+        <w:numPr>
+          <w:ilvl w:val="0"/>
+          <w:numId w:val="1"/>
+        </w:numPr>
+        <w:rPr>
+          <w:rFonts w:ascii="Times New Roman" w:hAnsi="Times New Roman" w:cs="Times New Roman"/>
+          <w:sz w:val="24"/>
+          <w:szCs w:val="24"/>
+          <w:lang w:val="en-US"/>
+        </w:rPr>
+      </w:pPr>
+      <w:r>
+        <w:rPr>
+          <w:rFonts w:ascii="Times New Roman" w:hAnsi="Times New Roman" w:cs="Times New Roman"/>
+          <w:sz w:val="24"/>
+          <w:szCs w:val="24"/>
+          <w:lang w:val="en-US"/>
+        </w:rPr>
+        <w:t>Contacts</w:t>
+      </w:r>
+    </w:p>
+    <w:p>
+      <w:pPr>
+        <w:pStyle w:val="ListParagraph"/>
+        <w:numPr>
+          <w:ilvl w:val="0"/>
+          <w:numId w:val="1"/>
+        </w:numPr>
+        <w:rPr>
+          <w:rFonts w:ascii="Times New Roman" w:hAnsi="Times New Roman" w:cs="Times New Roman"/>
+          <w:sz w:val="24"/>
+          <w:szCs w:val="24"/>
+          <w:lang w:val="en-US"/>
+        </w:rPr>
+      </w:pPr>
+      <w:r>
+        <w:rPr>
+          <w:rFonts w:ascii="Times New Roman" w:hAnsi="Times New Roman" w:cs="Times New Roman"/>
+          <w:sz w:val="24"/>
+          <w:szCs w:val="24"/>
+          <w:lang w:val="en-US"/>
+        </w:rPr>
+        <w:t>Known length</w:t>
+      </w:r>
+    </w:p>
+    <w:p>
+      <w:pPr>
+        <w:rPr>
+          <w:rFonts w:ascii="Times New Roman" w:hAnsi="Times New Roman" w:cs="Times New Roman"/>
+          <w:sz w:val="24"/>
+          <w:szCs w:val="24"/>
+          <w:lang w:val="en-US"/>
+        </w:rPr>
+      </w:pPr>
+      <w:r>
+        <w:rPr>
+          <w:rFonts w:ascii="Times New Roman" w:hAnsi="Times New Roman" w:cs="Times New Roman"/>
+          <w:sz w:val="24"/>
+          <w:szCs w:val="24"/>
+          <w:lang w:val="en-US"/>
+        </w:rPr>
+        <w:t>VARCHAR = Variable size</w:t>
+      </w:r>
+    </w:p>
+    <w:p>
+      <w:pPr>
+        <w:pStyle w:val="ListParagraph"/>
+        <w:numPr>
+          <w:ilvl w:val="0"/>
+          <w:numId w:val="1"/>
+        </w:numPr>
+        <w:rPr>
+          <w:rFonts w:ascii="Times New Roman" w:hAnsi="Times New Roman" w:cs="Times New Roman"/>
+          <w:sz w:val="24"/>
+          <w:szCs w:val="24"/>
+          <w:lang w:val="en-US"/>
+        </w:rPr>
+      </w:pPr>
+      <w:r>
+        <w:rPr>
+          <w:rFonts w:ascii="Times New Roman" w:hAnsi="Times New Roman" w:cs="Times New Roman"/>
+          <w:sz w:val="24"/>
+          <w:szCs w:val="24"/>
+          <w:lang w:val="en-US"/>
+        </w:rPr>
+        <w:t>Names: VARCHAR</w:t>
+      </w:r>
+    </w:p>
+    <w:p>
+      <w:pPr>
+        <w:pStyle w:val="ListParagraph"/>
+        <w:numPr>
+          <w:ilvl w:val="0"/>
+          <w:numId w:val="1"/>
+        </w:numPr>
+        <w:rPr>
+          <w:rFonts w:ascii="Times New Roman" w:hAnsi="Times New Roman" w:cs="Times New Roman"/>
+          <w:sz w:val="24"/>
+          <w:szCs w:val="24"/>
+          <w:lang w:val="en-US"/>
+        </w:rPr>
+      </w:pPr>
+      <w:r>
+        <w:rPr>
+          <w:rFonts w:ascii="Times New Roman" w:hAnsi="Times New Roman" w:cs="Times New Roman"/>
+          <w:sz w:val="24"/>
+          <w:szCs w:val="24"/>
+          <w:lang w:val="en-US"/>
+        </w:rPr>
+        <w:t>INPUT/STRING: VARCHAR</w:t>
+      </w:r>
+    </w:p>
+    <w:p>
+      <w:pPr>
+        <w:rPr>
+          <w:rFonts w:ascii="Times New Roman" w:hAnsi="Times New Roman" w:cs="Times New Roman"/>
+          <w:sz w:val="24"/>
+          <w:szCs w:val="24"/>
+          <w:u w:val="single"/>
+          <w:lang w:val="en-US"/>
+        </w:rPr>
+      </w:pPr>
+      <w:r>
+        <w:rPr>
+          <w:rFonts w:ascii="Times New Roman" w:hAnsi="Times New Roman" w:cs="Times New Roman"/>
+          <w:sz w:val="24"/>
+          <w:szCs w:val="24"/>
+          <w:u w:val="single"/>
+          <w:lang w:val="en-US"/>
+        </w:rPr>
+        <w:t>Index:</w:t>
+      </w:r>
+    </w:p>
+    <w:p>
+      <w:pPr>
+        <w:rPr>
+          <w:rFonts w:ascii="Times New Roman" w:hAnsi="Times New Roman" w:cs="Times New Roman"/>
+          <w:sz w:val="24"/>
+          <w:szCs w:val="24"/>
+          <w:lang w:val="en-US"/>
+        </w:rPr>
+      </w:pPr>
+      <w:r>
+        <w:rPr>
+          <w:rFonts w:ascii="Times New Roman" w:hAnsi="Times New Roman" w:cs="Times New Roman"/>
+          <w:sz w:val="24"/>
+          <w:szCs w:val="24"/>
+          <w:lang w:val="en-US"/>
+        </w:rPr>
+        <w:t>Primary: Primary Key</w:t>
+      </w:r>
+    </w:p>
+    <w:p>
+      <w:pPr>
+        <w:rPr>
+          <w:rFonts w:ascii="Times New Roman" w:hAnsi="Times New Roman" w:cs="Times New Roman"/>
+          <w:sz w:val="24"/>
+          <w:szCs w:val="24"/>
+          <w:lang w:val="en-US"/>
+        </w:rPr>
+      </w:pPr>
+      <w:r>
+        <w:rPr>
+          <w:rFonts w:ascii="Times New Roman" w:hAnsi="Times New Roman" w:cs="Times New Roman"/>
+          <w:sz w:val="24"/>
+          <w:szCs w:val="24"/>
+          <w:lang w:val="en-US"/>
+        </w:rPr>
+        <w:t xml:space="preserve">Unique: </w:t>
+      </w:r>
+      <w:r>
+        <w:rPr>
+          <w:rFonts w:ascii="Times New Roman" w:hAnsi="Times New Roman" w:cs="Times New Roman"/>
+          <w:sz w:val="24"/>
+          <w:szCs w:val="24"/>
+          <w:lang w:val="en-US"/>
+        </w:rPr>
+        <w:t>M</w:t>
+      </w:r>
+      <w:r>
+        <w:rPr>
+          <w:rFonts w:ascii="Times New Roman" w:hAnsi="Times New Roman" w:cs="Times New Roman"/>
+          <w:sz w:val="24"/>
+          <w:szCs w:val="24"/>
+          <w:lang w:val="en-US"/>
+        </w:rPr>
+        <w:t>akes data unique</w:t>
+      </w:r>
+      <w:r>
+        <w:rPr>
+          <w:rFonts w:ascii="Times New Roman" w:hAnsi="Times New Roman" w:cs="Times New Roman"/>
+          <w:sz w:val="24"/>
+          <w:szCs w:val="24"/>
+          <w:lang w:val="en-US"/>
+        </w:rPr>
+        <w:t>, cannot have same value twice</w:t>
+      </w:r>
+    </w:p>
+    <w:p>
+      <w:pPr>
+        <w:pStyle w:val="ListParagraph"/>
+        <w:numPr>
+          <w:ilvl w:val="0"/>
+          <w:numId w:val="1"/>
+        </w:numPr>
+        <w:rPr>
+          <w:rFonts w:ascii="Times New Roman" w:hAnsi="Times New Roman" w:cs="Times New Roman"/>
+          <w:sz w:val="24"/>
+          <w:szCs w:val="24"/>
+          <w:lang w:val="en-US"/>
+        </w:rPr>
+      </w:pPr>
+      <w:r>
+        <w:rPr>
+          <w:rFonts w:ascii="Times New Roman" w:hAnsi="Times New Roman" w:cs="Times New Roman"/>
+          <w:sz w:val="24"/>
+          <w:szCs w:val="24"/>
+          <w:lang w:val="en-US"/>
+        </w:rPr>
+        <w:t>Seen by the users</w:t>
+      </w:r>
+    </w:p>
+    <w:p>
+      <w:pPr>
+        <w:rPr>
+          <w:rFonts w:ascii="Times New Roman" w:hAnsi="Times New Roman" w:cs="Times New Roman"/>
+          <w:sz w:val="24"/>
+          <w:szCs w:val="24"/>
+          <w:lang w:val="en-US"/>
+        </w:rPr>
+      </w:pPr>
+      <w:r>
+        <w:rPr>
+          <w:rFonts w:ascii="Times New Roman" w:hAnsi="Times New Roman" w:cs="Times New Roman"/>
+          <w:sz w:val="24"/>
+          <w:szCs w:val="24"/>
+          <w:lang w:val="en-US"/>
+        </w:rPr>
+        <w:t xml:space="preserve">Key: </w:t>
+      </w:r>
+      <w:r>
+        <w:rPr>
+          <w:rFonts w:ascii="Times New Roman" w:hAnsi="Times New Roman" w:cs="Times New Roman"/>
+          <w:sz w:val="24"/>
+          <w:szCs w:val="24"/>
+          <w:lang w:val="en-US"/>
+        </w:rPr>
+        <w:t>Regular index</w:t>
+      </w:r>
+    </w:p>
+    <w:p>
+      <w:pPr>
+        <w:pStyle w:val="ListParagraph"/>
+        <w:numPr>
+          <w:ilvl w:val="0"/>
+          <w:numId w:val="1"/>
+        </w:numPr>
+        <w:rPr>
+          <w:rFonts w:ascii="Times New Roman" w:hAnsi="Times New Roman" w:cs="Times New Roman"/>
+          <w:sz w:val="24"/>
+          <w:szCs w:val="24"/>
+          <w:lang w:val="en-US"/>
+        </w:rPr>
+      </w:pPr>
+      <w:r>
+        <w:rPr>
+          <w:rFonts w:ascii="Times New Roman" w:hAnsi="Times New Roman" w:cs="Times New Roman"/>
+          <w:sz w:val="24"/>
+          <w:szCs w:val="24"/>
+          <w:lang w:val="en-US"/>
+        </w:rPr>
+        <w:t>In where</w:t>
+      </w:r>
+      <w:r>
+        <w:rPr>
+          <w:rFonts w:ascii="Times New Roman" w:hAnsi="Times New Roman" w:cs="Times New Roman"/>
+          <w:sz w:val="24"/>
+          <w:szCs w:val="24"/>
+          <w:lang w:val="en-US"/>
+        </w:rPr>
+        <w:t>/</w:t>
+      </w:r>
+      <w:r>
+        <w:rPr>
+          <w:rFonts w:ascii="Times New Roman" w:hAnsi="Times New Roman" w:cs="Times New Roman"/>
+          <w:sz w:val="24"/>
+          <w:szCs w:val="24"/>
+          <w:lang w:val="en-US"/>
+        </w:rPr>
+        <w:t xml:space="preserve">join </w:t>
+      </w:r>
+      <w:r>
+        <w:rPr>
+          <w:rFonts w:ascii="Times New Roman" w:hAnsi="Times New Roman" w:cs="Times New Roman"/>
+          <w:sz w:val="24"/>
+          <w:szCs w:val="24"/>
+          <w:lang w:val="en-US"/>
+        </w:rPr>
+        <w:t>clauses</w:t>
+      </w:r>
+      <w:r>
+        <w:rPr>
+          <w:rFonts w:ascii="Times New Roman" w:hAnsi="Times New Roman" w:cs="Times New Roman"/>
+          <w:sz w:val="24"/>
+          <w:szCs w:val="24"/>
+          <w:lang w:val="en-US"/>
+        </w:rPr>
+        <w:t xml:space="preserve"> or if it is a FK</w:t>
+      </w:r>
+    </w:p>
+    <w:p>
+      <w:pPr>
+        <w:pStyle w:val="ListParagraph"/>
+        <w:numPr>
+          <w:ilvl w:val="0"/>
+          <w:numId w:val="1"/>
+        </w:numPr>
+        <w:rPr>
+          <w:rFonts w:ascii="Times New Roman" w:hAnsi="Times New Roman" w:cs="Times New Roman"/>
+          <w:sz w:val="24"/>
+          <w:szCs w:val="24"/>
+          <w:lang w:val="en-US"/>
+        </w:rPr>
+      </w:pPr>
+      <w:r>
+        <w:rPr>
+          <w:rFonts w:ascii="Times New Roman" w:hAnsi="Times New Roman" w:cs="Times New Roman"/>
+          <w:sz w:val="24"/>
+          <w:szCs w:val="24"/>
+          <w:lang w:val="en-US"/>
+        </w:rPr>
+        <w:t xml:space="preserve">Why? </w:t>
+      </w:r>
+      <w:r>
+        <w:rPr>
+          <w:rFonts w:ascii="Times New Roman" w:hAnsi="Times New Roman" w:cs="Times New Roman"/>
+          <w:sz w:val="24"/>
+          <w:szCs w:val="24"/>
+          <w:lang w:val="en-US"/>
+        </w:rPr>
+        <w:t>–</w:t>
+      </w:r>
+      <w:r>
+        <w:rPr>
+          <w:rFonts w:ascii="Times New Roman" w:hAnsi="Times New Roman" w:cs="Times New Roman"/>
+          <w:sz w:val="24"/>
+          <w:szCs w:val="24"/>
+          <w:lang w:val="en-US"/>
+        </w:rPr>
+        <w:t xml:space="preserve"> </w:t>
+      </w:r>
+      <w:r>
+        <w:rPr>
+          <w:rFonts w:ascii="Times New Roman" w:hAnsi="Times New Roman" w:cs="Times New Roman"/>
+          <w:sz w:val="24"/>
+          <w:szCs w:val="24"/>
+          <w:lang w:val="en-US"/>
+        </w:rPr>
+        <w:t>makes you able to find specific data quicker</w:t>
+      </w:r>
+    </w:p>
+    <w:p>
+      <w:pPr>
+        <w:pStyle w:val="ListParagraph"/>
+        <w:numPr>
+          <w:ilvl w:val="0"/>
+          <w:numId w:val="1"/>
+        </w:numPr>
+        <w:rPr>
+          <w:rFonts w:ascii="Times New Roman" w:hAnsi="Times New Roman" w:cs="Times New Roman"/>
+          <w:sz w:val="24"/>
+          <w:szCs w:val="24"/>
+          <w:lang w:val="en-US"/>
+        </w:rPr>
+      </w:pPr>
+      <w:r>
+        <w:rPr>
+          <w:rFonts w:ascii="Times New Roman" w:hAnsi="Times New Roman" w:cs="Times New Roman"/>
+          <w:sz w:val="24"/>
+          <w:szCs w:val="24"/>
+          <w:lang w:val="en-US"/>
+        </w:rPr>
+        <w:t>How?</w:t>
+      </w:r>
+    </w:p>
+    <w:p>
+      <w:pPr>
+        <w:pStyle w:val="ListParagraph"/>
+        <w:numPr>
+          <w:ilvl w:val="1"/>
+          <w:numId w:val="1"/>
+        </w:numPr>
+        <w:rPr>
+          <w:rFonts w:ascii="Times New Roman" w:hAnsi="Times New Roman" w:cs="Times New Roman"/>
+          <w:sz w:val="24"/>
+          <w:szCs w:val="24"/>
+          <w:lang w:val="en-US"/>
+        </w:rPr>
+      </w:pPr>
+      <w:r>
+        <w:rPr>
+          <w:rFonts w:ascii="Times New Roman" w:hAnsi="Times New Roman" w:cs="Times New Roman"/>
+          <w:sz w:val="24"/>
+          <w:szCs w:val="24"/>
+          <w:lang w:val="en-US"/>
+        </w:rPr>
+        <w:t>PKs are already indexed</w:t>
+      </w:r>
+      <w:r>
+        <w:rPr>
+          <w:rFonts w:ascii="Times New Roman" w:hAnsi="Times New Roman" w:cs="Times New Roman"/>
+          <w:sz w:val="24"/>
+          <w:szCs w:val="24"/>
+          <w:lang w:val="en-US"/>
+        </w:rPr>
+        <w:t>, FKs are not</w:t>
+      </w:r>
+    </w:p>
+    <w:p>
+      <w:pPr>
+        <w:rPr>
+          <w:rFonts w:ascii="Times New Roman" w:hAnsi="Times New Roman" w:cs="Times New Roman"/>
+          <w:sz w:val="24"/>
+          <w:szCs w:val="24"/>
+          <w:lang w:val="en-US"/>
+        </w:rPr>
+      </w:pPr>
+      <w:r>
+        <w:rPr>
+          <w:rFonts w:ascii="Times New Roman" w:hAnsi="Times New Roman" w:cs="Times New Roman"/>
+          <w:sz w:val="24"/>
+          <w:szCs w:val="24"/>
+          <w:lang w:val="en-US"/>
+        </w:rPr>
+        <w:t>Unique: Makes sure it is unique</w:t>
+      </w:r>
+    </w:p>
+    <w:p>
+      <w:pPr>
+        <w:rPr>
+          <w:rFonts w:ascii="Times New Roman" w:hAnsi="Times New Roman" w:cs="Times New Roman"/>
+          <w:sz w:val="24"/>
+          <w:szCs w:val="24"/>
+          <w:u w:val="single"/>
+          <w:lang w:val="en-US"/>
+        </w:rPr>
+      </w:pPr>
+      <w:r>
+        <w:rPr>
+          <w:rFonts w:ascii="Times New Roman" w:hAnsi="Times New Roman" w:cs="Times New Roman"/>
+          <w:sz w:val="24"/>
+          <w:szCs w:val="24"/>
+          <w:u w:val="single"/>
+          <w:lang w:val="en-US"/>
+        </w:rPr>
+        <w:t>Views:</w:t>
+      </w:r>
+    </w:p>
+    <w:p>
+      <w:pPr>
+        <w:pStyle w:val="ListParagraph"/>
+        <w:numPr>
+          <w:ilvl w:val="0"/>
+          <w:numId w:val="1"/>
+        </w:numPr>
+        <w:rPr>
+          <w:rFonts w:ascii="Times New Roman" w:hAnsi="Times New Roman" w:cs="Times New Roman"/>
+          <w:sz w:val="24"/>
+          <w:szCs w:val="24"/>
+          <w:lang w:val="en-US"/>
+        </w:rPr>
+      </w:pPr>
+      <w:r>
+        <w:rPr>
+          <w:rFonts w:ascii="Times New Roman" w:hAnsi="Times New Roman" w:cs="Times New Roman"/>
+          <w:sz w:val="24"/>
+          <w:szCs w:val="24"/>
+          <w:lang w:val="en-US"/>
+        </w:rPr>
+        <w:t>Create views when a table contains sensitive data</w:t>
+      </w:r>
+      <w:r>
+        <w:rPr>
+          <w:rFonts w:ascii="Times New Roman" w:hAnsi="Times New Roman" w:cs="Times New Roman"/>
+          <w:sz w:val="24"/>
+          <w:szCs w:val="24"/>
+          <w:lang w:val="en-US"/>
+        </w:rPr>
+        <w:t>, don’t want to see all the fields</w:t>
+      </w:r>
+    </w:p>
+    <w:p>
+      <w:pPr>
+        <w:pStyle w:val="ListParagraph"/>
+        <w:numPr>
+          <w:ilvl w:val="1"/>
+          <w:numId w:val="1"/>
+        </w:numPr>
+        <w:rPr>
+          <w:rFonts w:ascii="Times New Roman" w:hAnsi="Times New Roman" w:cs="Times New Roman"/>
+          <w:sz w:val="24"/>
+          <w:szCs w:val="24"/>
+          <w:lang w:val="en-US"/>
+        </w:rPr>
+      </w:pPr>
+      <w:r>
+        <w:rPr>
+          <w:rFonts w:ascii="Times New Roman" w:hAnsi="Times New Roman" w:cs="Times New Roman"/>
+          <w:sz w:val="24"/>
+          <w:szCs w:val="24"/>
+          <w:lang w:val="en-US"/>
+        </w:rPr>
+        <w:t>Filtering the fields</w:t>
+      </w:r>
+    </w:p>
+    <w:p>
+      <w:pPr>
+        <w:pStyle w:val="ListParagraph"/>
+        <w:numPr>
+          <w:ilvl w:val="0"/>
+          <w:numId w:val="1"/>
+        </w:numPr>
+        <w:rPr>
+          <w:rFonts w:ascii="Times New Roman" w:hAnsi="Times New Roman" w:cs="Times New Roman"/>
+          <w:sz w:val="24"/>
+          <w:szCs w:val="24"/>
+          <w:lang w:val="en-US"/>
+        </w:rPr>
+      </w:pPr>
+      <w:r>
+        <w:rPr>
+          <w:rFonts w:ascii="Times New Roman" w:hAnsi="Times New Roman" w:cs="Times New Roman"/>
+          <w:sz w:val="24"/>
+          <w:szCs w:val="24"/>
+          <w:lang w:val="en-US"/>
+        </w:rPr>
+        <w:t>Joins on tables</w:t>
+      </w:r>
+    </w:p>
+    <w:p>
+      <w:pPr>
+        <w:pStyle w:val="ListParagraph"/>
+        <w:numPr>
+          <w:ilvl w:val="1"/>
+          <w:numId w:val="1"/>
+        </w:numPr>
+        <w:rPr>
+          <w:rFonts w:ascii="Times New Roman" w:hAnsi="Times New Roman" w:cs="Times New Roman"/>
+          <w:sz w:val="24"/>
+          <w:szCs w:val="24"/>
+          <w:lang w:val="en-US"/>
+        </w:rPr>
+      </w:pPr>
+      <w:r>
+        <w:rPr>
+          <w:rFonts w:ascii="Times New Roman" w:hAnsi="Times New Roman" w:cs="Times New Roman"/>
+          <w:sz w:val="24"/>
+          <w:szCs w:val="24"/>
+          <w:lang w:val="en-US"/>
+        </w:rPr>
+        <w:t>Showing rendez-vous</w:t>
+      </w:r>
+    </w:p>
+    <w:p>
+      <w:pPr>
+        <w:rPr>
+          <w:rFonts w:ascii="Times New Roman" w:hAnsi="Times New Roman" w:cs="Times New Roman"/>
+          <w:sz w:val="24"/>
+          <w:szCs w:val="24"/>
+          <w:lang w:val="en-US"/>
+        </w:rPr>
+      </w:pPr>
+      <w:r>
+        <w:rPr>
+          <w:rFonts w:ascii="Times New Roman" w:hAnsi="Times New Roman" w:cs="Times New Roman"/>
+          <w:sz w:val="24"/>
+          <w:szCs w:val="24"/>
+          <w:lang w:val="en-US"/>
+        </w:rPr>
+        <w:br w:type="page"/>
+      </w:r>
+    </w:p>
+    <w:p>
+      <w:pPr>
+        <w:rPr>
+          <w:rFonts w:ascii="Times New Roman" w:hAnsi="Times New Roman" w:cs="Times New Roman"/>
+          <w:sz w:val="24"/>
+          <w:szCs w:val="24"/>
+          <w:lang w:val="en-US"/>
+        </w:rPr>
+      </w:pPr>
+      <w:r>
+        <w:rPr>
+          <w:rFonts w:ascii="Times New Roman" w:hAnsi="Times New Roman" w:cs="Times New Roman"/>
+          <w:noProof/>
+          <w:sz w:val="24"/>
+          <w:szCs w:val="24"/>
+          <w:lang w:val="en-US"/>
+        </w:rPr>
+        <w:lastRenderedPageBreak/>
+        <w:drawing>
+          <wp:inline distT="0" distB="0" distL="0" distR="0" wp14:anchorId="479C215E" wp14:editId="5DDCE9DE">
+            <wp:extent cx="5943600" cy="643890"/>
+            <wp:effectExtent l="0" t="0" r="0" b="3810"/>
+            <wp:docPr id="4" name="Picture 4"/>
+            <wp:cNvGraphicFramePr>
+              <a:graphicFrameLocks xmlns:a="http://schemas.openxmlformats.org/drawingml/2006/main" noChangeAspect="1"/>
+            </wp:cNvGraphicFramePr>
+            <a:graphic xmlns:a="http://schemas.openxmlformats.org/drawingml/2006/main">
+              <a:graphicData uri="http://schemas.openxmlformats.org/drawingml/2006/picture">
+                <pic:pic xmlns:pic="http://schemas.openxmlformats.org/drawingml/2006/picture">
+                  <pic:nvPicPr>
+                    <pic:cNvPr id="1" name=""/>
+                    <pic:cNvPicPr/>
+                  </pic:nvPicPr>
+                  <pic:blipFill>
+                    <a:blip r:embed="rId9"/>
+                    <a:stretch>
+                      <a:fillRect/>
+                    </a:stretch>
+                  </pic:blipFill>
+                  <pic:spPr>
+                    <a:xfrm>
+                      <a:off x="0" y="0"/>
+                      <a:ext cx="5943600" cy="643890"/>
+                    </a:xfrm>
+                    <a:prstGeom prst="rect">
+                      <a:avLst/>
+                    </a:prstGeom>
+                  </pic:spPr>
+                </pic:pic>
+              </a:graphicData>
+            </a:graphic>
+          </wp:inline>
+        </w:drawing>
+      </w:r>
+    </w:p>
+    <w:p>
+      <w:pPr>
+        <w:rPr>
+          <w:rFonts w:ascii="Times New Roman" w:hAnsi="Times New Roman" w:cs="Times New Roman"/>
+          <w:sz w:val="24"/>
+          <w:szCs w:val="24"/>
+          <w:lang w:val="en-US"/>
+        </w:rPr>
+      </w:pPr>
+      <w:r>
+        <w:rPr>
+          <w:rFonts w:ascii="Times New Roman" w:hAnsi="Times New Roman" w:cs="Times New Roman"/>
+          <w:noProof/>
+          <w:sz w:val="24"/>
+          <w:szCs w:val="24"/>
+          <w:lang w:val="en-US"/>
+        </w:rPr>
+        <w:drawing>
+          <wp:inline distT="0" distB="0" distL="0" distR="0" wp14:anchorId="1A04950D" wp14:editId="70F8C897">
+            <wp:extent cx="5943600" cy="5499100"/>
+            <wp:effectExtent l="0" t="0" r="0" b="6350"/>
+            <wp:docPr id="5" name="Picture 5"/>
+            <wp:cNvGraphicFramePr>
+              <a:graphicFrameLocks xmlns:a="http://schemas.openxmlformats.org/drawingml/2006/main" noChangeAspect="1"/>
+            </wp:cNvGraphicFramePr>
+            <a:graphic xmlns:a="http://schemas.openxmlformats.org/drawingml/2006/main">
+              <a:graphicData uri="http://schemas.openxmlformats.org/drawingml/2006/picture">
+                <pic:pic xmlns:pic="http://schemas.openxmlformats.org/drawingml/2006/picture">
+                  <pic:nvPicPr>
+                    <pic:cNvPr id="1" name=""/>
+                    <pic:cNvPicPr/>
+                  </pic:nvPicPr>
+                  <pic:blipFill>
+                    <a:blip r:embed="rId10"/>
+                    <a:stretch>
+                      <a:fillRect/>
+                    </a:stretch>
+                  </pic:blipFill>
+                  <pic:spPr>
+                    <a:xfrm>
+                      <a:off x="0" y="0"/>
+                      <a:ext cx="5943600" cy="5499100"/>
+                    </a:xfrm>
+                    <a:prstGeom prst="rect">
+                      <a:avLst/>
+                    </a:prstGeom>
+                  </pic:spPr>
+                </pic:pic>
+              </a:graphicData>
+            </a:graphic>
+          </wp:inline>
+        </w:drawing>
+      </w:r>
+    </w:p>
+    <w:p>
+      <w:pPr>
+        <w:rPr>
+          <w:rFonts w:ascii="Times New Roman" w:hAnsi="Times New Roman" w:cs="Times New Roman"/>
+          <w:sz w:val="24"/>
+          <w:szCs w:val="24"/>
+          <w:u w:val="single"/>
+          <w:lang w:val="en-US"/>
+        </w:rPr>
+      </w:pPr>
+      <w:r>
+        <w:rPr>
+          <w:rFonts w:ascii="Times New Roman" w:hAnsi="Times New Roman" w:cs="Times New Roman"/>
+          <w:sz w:val="24"/>
+          <w:szCs w:val="24"/>
+          <w:u w:val="single"/>
+          <w:lang w:val="en-US"/>
+        </w:rPr>
+        <w:t>Join:</w:t>
+      </w:r>
+    </w:p>
+    <w:p>
+      <w:pPr>
+        <w:rPr>
+          <w:rFonts w:ascii="Times New Roman" w:hAnsi="Times New Roman" w:cs="Times New Roman"/>
+          <w:sz w:val="24"/>
+          <w:szCs w:val="24"/>
+          <w:lang w:val="en-US"/>
+        </w:rPr>
+      </w:pPr>
+      <w:r>
+        <w:rPr>
+          <w:rFonts w:ascii="Times New Roman" w:hAnsi="Times New Roman" w:cs="Times New Roman"/>
+          <w:sz w:val="24"/>
+          <w:szCs w:val="24"/>
+          <w:lang w:val="en-US"/>
+        </w:rPr>
+        <w:t>Inner join: there must be data on each side of the JOIN clause</w:t>
+      </w:r>
+    </w:p>
+    <w:p>
+      <w:pPr>
+        <w:rPr>
+          <w:rFonts w:ascii="Times New Roman" w:hAnsi="Times New Roman" w:cs="Times New Roman"/>
+          <w:sz w:val="24"/>
+          <w:szCs w:val="24"/>
+        </w:rPr>
+      </w:pPr>
+      <w:r>
+        <w:rPr>
+          <w:rFonts w:ascii="Times New Roman" w:hAnsi="Times New Roman" w:cs="Times New Roman"/>
+          <w:sz w:val="24"/>
+          <w:szCs w:val="24"/>
+          <w:lang w:val="en-US"/>
+        </w:rPr>
+        <w:t>Outer join: both tables matter</w:t>
+      </w:r>
+      <w:r>
+        <w:rPr>
+          <w:rFonts w:ascii="Times New Roman" w:hAnsi="Times New Roman" w:cs="Times New Roman"/>
+          <w:sz w:val="24"/>
+          <w:szCs w:val="24"/>
+          <w:lang w:val="en-US"/>
+        </w:rPr>
+        <w:t>, show all data</w:t>
+      </w:r>
+    </w:p>
+    <w:p>
+      <w:pPr>
+        <w:rPr>
+          <w:rFonts w:ascii="Times New Roman" w:hAnsi="Times New Roman" w:cs="Times New Roman"/>
+          <w:sz w:val="24"/>
+          <w:szCs w:val="24"/>
+          <w:lang w:val="en-US"/>
+        </w:rPr>
+      </w:pPr>
+      <w:r>
+        <w:rPr>
+          <w:rFonts w:ascii="Times New Roman" w:hAnsi="Times New Roman" w:cs="Times New Roman"/>
+          <w:sz w:val="24"/>
+          <w:szCs w:val="24"/>
+          <w:lang w:val="en-US"/>
+        </w:rPr>
+        <w:t>Left: Sets prio the table to the left</w:t>
+      </w:r>
+    </w:p>
+    <w:p>
+      <w:pPr>
+        <w:rPr>
+          <w:rFonts w:ascii="Times New Roman" w:hAnsi="Times New Roman" w:cs="Times New Roman"/>
+          <w:sz w:val="24"/>
+          <w:szCs w:val="24"/>
+          <w:lang w:val="en-US"/>
+        </w:rPr>
+      </w:pPr>
+      <w:r>
+        <w:rPr>
+          <w:rFonts w:ascii="Times New Roman" w:hAnsi="Times New Roman" w:cs="Times New Roman"/>
+          <w:sz w:val="24"/>
+          <w:szCs w:val="24"/>
+          <w:lang w:val="en-US"/>
+        </w:rPr>
+        <w:t>*You can solve most of the problems with left and inner*</w:t>
+      </w:r>
+    </w:p>
+    <w:p>
+      <w:pPr>
+        <w:rPr>
+          <w:rFonts w:ascii="Times New Roman" w:hAnsi="Times New Roman" w:cs="Times New Roman"/>
+          <w:sz w:val="24"/>
+          <w:szCs w:val="24"/>
+          <w:lang w:val="en-US"/>
+        </w:rPr>
+      </w:pPr>
+      <w:r>
+        <w:rPr>
+          <w:rFonts w:ascii="Times New Roman" w:hAnsi="Times New Roman" w:cs="Times New Roman"/>
+          <w:sz w:val="24"/>
+          <w:szCs w:val="24"/>
+          <w:lang w:val="en-US"/>
+        </w:rPr>
+        <w:br w:type="page"/>
+      </w:r>
+    </w:p>
+    <w:p>
+      <w:pPr>
+        <w:rPr>
+          <w:rFonts w:ascii="Times New Roman" w:hAnsi="Times New Roman" w:cs="Times New Roman"/>
+          <w:sz w:val="24"/>
+          <w:szCs w:val="24"/>
+          <w:lang w:val="en-US"/>
+        </w:rPr>
+      </w:pPr>
+      <w:r>
+        <w:rPr>
+          <w:rFonts w:ascii="Times New Roman" w:hAnsi="Times New Roman" w:cs="Times New Roman"/>
+          <w:sz w:val="24"/>
+          <w:szCs w:val="24"/>
+          <w:lang w:val="en-US"/>
+        </w:rPr>
+        <w:lastRenderedPageBreak/>
+        <w:t>Adding a user:</w:t>
+      </w:r>
+    </w:p>
+    <w:p>
+      <w:pPr>
+        <w:rPr>
+          <w:rFonts w:ascii="Times New Roman" w:hAnsi="Times New Roman" w:cs="Times New Roman"/>
+          <w:sz w:val="24"/>
+          <w:szCs w:val="24"/>
+          <w:lang w:val="en-US"/>
+        </w:rPr>
+      </w:pPr>
+      <w:r>
+        <w:rPr>
+          <w:rFonts w:ascii="Times New Roman" w:hAnsi="Times New Roman" w:cs="Times New Roman"/>
+          <w:noProof/>
+          <w:sz w:val="24"/>
+          <w:szCs w:val="24"/>
+          <w:lang w:val="en-US"/>
+        </w:rPr>
+        <w:drawing>
+          <wp:inline distT="0" distB="0" distL="0" distR="0" wp14:anchorId="6A93BC59" wp14:editId="49CAC2E5">
+            <wp:extent cx="5943600" cy="2532380"/>
+            <wp:effectExtent l="0" t="0" r="0" b="1270"/>
+            <wp:docPr id="6" name="Picture 6"/>
+            <wp:cNvGraphicFramePr>
+              <a:graphicFrameLocks xmlns:a="http://schemas.openxmlformats.org/drawingml/2006/main" noChangeAspect="1"/>
+            </wp:cNvGraphicFramePr>
+            <a:graphic xmlns:a="http://schemas.openxmlformats.org/drawingml/2006/main">
+              <a:graphicData uri="http://schemas.openxmlformats.org/drawingml/2006/picture">
+                <pic:pic xmlns:pic="http://schemas.openxmlformats.org/drawingml/2006/picture">
+                  <pic:nvPicPr>
+                    <pic:cNvPr id="1" name=""/>
+                    <pic:cNvPicPr/>
+                  </pic:nvPicPr>
+                  <pic:blipFill>
+                    <a:blip r:embed="rId11"/>
+                    <a:stretch>
+                      <a:fillRect/>
+                    </a:stretch>
+                  </pic:blipFill>
+                  <pic:spPr>
+                    <a:xfrm>
+                      <a:off x="0" y="0"/>
+                      <a:ext cx="5943600" cy="2532380"/>
+                    </a:xfrm>
+                    <a:prstGeom prst="rect">
+                      <a:avLst/>
+                    </a:prstGeom>
+                  </pic:spPr>
+                </pic:pic>
+              </a:graphicData>
+            </a:graphic>
+          </wp:inline>
+        </w:drawing>
+      </w:r>
+    </w:p>
+    <w:p>
+      <w:pPr>
+        <w:rPr>
+          <w:rFonts w:ascii="Times New Roman" w:hAnsi="Times New Roman" w:cs="Times New Roman"/>
+          <w:sz w:val="24"/>
+          <w:szCs w:val="24"/>
+          <w:lang w:val="en-US"/>
+        </w:rPr>
+      </w:pPr>
+      <w:r>
+        <w:rPr>
+          <w:rFonts w:ascii="Times New Roman" w:hAnsi="Times New Roman" w:cs="Times New Roman"/>
+          <w:sz w:val="24"/>
+          <w:szCs w:val="24"/>
+          <w:lang w:val="en-US"/>
+        </w:rPr>
+        <w:br w:type="page"/>
+      </w:r>
+    </w:p>
+    <w:p>
+      <w:pPr>
+        <w:rPr>
+          <w:rFonts w:ascii="Times New Roman" w:hAnsi="Times New Roman" w:cs="Times New Roman"/>
+          <w:sz w:val="24"/>
+          <w:szCs w:val="24"/>
+          <w:lang w:val="en-US"/>
+        </w:rPr>
+      </w:pPr>
+      <w:r>
+        <w:rPr>
+          <w:rFonts w:ascii="Times New Roman" w:hAnsi="Times New Roman" w:cs="Times New Roman"/>
+          <w:sz w:val="24"/>
+          <w:szCs w:val="24"/>
+          <w:lang w:val="en-US"/>
+        </w:rPr>
+        <w:lastRenderedPageBreak/>
+        <w:t>MVC – Model View Controller</w:t>
+      </w:r>
+    </w:p>
+    <w:p>
+      <w:pPr>
+        <w:rPr>
+          <w:rFonts w:ascii="Times New Roman" w:hAnsi="Times New Roman" w:cs="Times New Roman"/>
+          <w:sz w:val="24"/>
+          <w:szCs w:val="24"/>
+          <w:lang w:val="en-US"/>
+        </w:rPr>
+      </w:pPr>
+      <w:r>
+        <w:rPr>
+          <w:rFonts w:ascii="Times New Roman" w:hAnsi="Times New Roman" w:cs="Times New Roman"/>
+          <w:sz w:val="24"/>
+          <w:szCs w:val="24"/>
+          <w:lang w:val="en-US"/>
+        </w:rPr>
+        <w:t>Model: classes/objects, business rules</w:t>
+      </w:r>
+      <w:r>
+        <w:rPr>
+          <w:rFonts w:ascii="Times New Roman" w:hAnsi="Times New Roman" w:cs="Times New Roman"/>
+          <w:sz w:val="24"/>
+          <w:szCs w:val="24"/>
+          <w:lang w:val="en-US"/>
+        </w:rPr>
+        <w:t>, centralized validation</w:t>
+      </w:r>
+    </w:p>
+    <w:p>
+      <w:pPr>
+        <w:rPr>
+          <w:rFonts w:ascii="Times New Roman" w:hAnsi="Times New Roman" w:cs="Times New Roman"/>
+          <w:sz w:val="24"/>
+          <w:szCs w:val="24"/>
+          <w:lang w:val="en-US"/>
+        </w:rPr>
+      </w:pPr>
+      <w:r>
+        <w:rPr>
+          <w:rFonts w:ascii="Times New Roman" w:hAnsi="Times New Roman" w:cs="Times New Roman"/>
+          <w:sz w:val="24"/>
+          <w:szCs w:val="24"/>
+          <w:lang w:val="en-US"/>
+        </w:rPr>
+        <w:t>View: show the data received from controller</w:t>
+      </w:r>
+      <w:r>
+        <w:rPr>
+          <w:rFonts w:ascii="Times New Roman" w:hAnsi="Times New Roman" w:cs="Times New Roman"/>
+          <w:sz w:val="24"/>
+          <w:szCs w:val="24"/>
+          <w:lang w:val="en-US"/>
+        </w:rPr>
+        <w:t xml:space="preserve"> or model (not recommended)</w:t>
+      </w:r>
+    </w:p>
+    <w:p>
+      <w:pPr>
+        <w:pStyle w:val="ListParagraph"/>
+        <w:numPr>
+          <w:ilvl w:val="0"/>
+          <w:numId w:val="1"/>
+        </w:numPr>
+        <w:rPr>
+          <w:rFonts w:ascii="Times New Roman" w:hAnsi="Times New Roman" w:cs="Times New Roman"/>
+          <w:sz w:val="24"/>
+          <w:szCs w:val="24"/>
+          <w:lang w:val="en-US"/>
+        </w:rPr>
+      </w:pPr>
+      <w:r>
+        <w:rPr>
+          <w:rFonts w:ascii="Times New Roman" w:hAnsi="Times New Roman" w:cs="Times New Roman"/>
+          <w:sz w:val="24"/>
+          <w:szCs w:val="24"/>
+          <w:lang w:val="en-US"/>
+        </w:rPr>
+        <w:t>HTML, CSS, JS</w:t>
+      </w:r>
+    </w:p>
+    <w:p>
+      <w:pPr>
+        <w:rPr>
+          <w:rFonts w:ascii="Times New Roman" w:hAnsi="Times New Roman" w:cs="Times New Roman"/>
+          <w:sz w:val="24"/>
+          <w:szCs w:val="24"/>
+          <w:lang w:val="en-US"/>
+        </w:rPr>
+      </w:pPr>
+      <w:r>
+        <w:rPr>
+          <w:rFonts w:ascii="Times New Roman" w:hAnsi="Times New Roman" w:cs="Times New Roman"/>
+          <w:sz w:val="24"/>
+          <w:szCs w:val="24"/>
+          <w:lang w:val="en-US"/>
+        </w:rPr>
+        <w:t>Controller: user input</w:t>
+      </w:r>
+    </w:p>
+    <w:p>
+      <w:pPr>
+        <w:rPr>
+          <w:rFonts w:ascii="Times New Roman" w:hAnsi="Times New Roman" w:cs="Times New Roman"/>
+          <w:sz w:val="24"/>
+          <w:szCs w:val="24"/>
+          <w:lang w:val="en-US"/>
+        </w:rPr>
+      </w:pPr>
+    </w:p>
+    <w:p>
+      <w:pPr>
+        <w:rPr>
+          <w:rFonts w:ascii="Times New Roman" w:hAnsi="Times New Roman" w:cs="Times New Roman"/>
+          <w:sz w:val="24"/>
+          <w:szCs w:val="24"/>
+          <w:lang w:val="en-US"/>
+        </w:rPr>
+      </w:pPr>
+      <w:r>
+        <w:rPr>
+          <w:rFonts w:ascii="Times New Roman" w:hAnsi="Times New Roman" w:cs="Times New Roman"/>
+          <w:sz w:val="24"/>
+          <w:szCs w:val="24"/>
+          <w:lang w:val="en-US"/>
+        </w:rPr>
+        <w:t>Object:</w:t>
+      </w:r>
+    </w:p>
+    <w:p>
+      <w:pPr>
+        <w:rPr>
+          <w:rFonts w:ascii="Times New Roman" w:hAnsi="Times New Roman" w:cs="Times New Roman"/>
+          <w:sz w:val="24"/>
+          <w:szCs w:val="24"/>
+          <w:lang w:val="en-US"/>
+        </w:rPr>
+      </w:pPr>
+      <w:r>
+        <w:rPr>
+          <w:rFonts w:ascii="Times New Roman" w:hAnsi="Times New Roman" w:cs="Times New Roman"/>
+          <w:sz w:val="24"/>
+          <w:szCs w:val="24"/>
+          <w:lang w:val="en-US"/>
+        </w:rPr>
+        <w:t>Variables: properties</w:t>
+      </w:r>
+    </w:p>
+    <w:p>
+      <w:pPr>
+        <w:rPr>
+          <w:rFonts w:ascii="Times New Roman" w:hAnsi="Times New Roman" w:cs="Times New Roman"/>
+          <w:sz w:val="24"/>
+          <w:szCs w:val="24"/>
+          <w:lang w:val="en-US"/>
+        </w:rPr>
+      </w:pPr>
+      <w:r>
+        <w:rPr>
+          <w:rFonts w:ascii="Times New Roman" w:hAnsi="Times New Roman" w:cs="Times New Roman"/>
+          <w:sz w:val="24"/>
+          <w:szCs w:val="24"/>
+          <w:lang w:val="en-US"/>
+        </w:rPr>
+        <w:br w:type="page"/>
+      </w:r>
+    </w:p>
+    <w:p>
+      <w:pPr>
+        <w:rPr>
+          <w:rFonts w:ascii="Times New Roman" w:hAnsi="Times New Roman" w:cs="Times New Roman"/>
+          <w:sz w:val="24"/>
+          <w:szCs w:val="24"/>
+          <w:lang w:val="en-US"/>
+        </w:rPr>
+      </w:pPr>
+      <w:r>
+        <w:rPr>
+          <w:rFonts w:ascii="Times New Roman" w:hAnsi="Times New Roman" w:cs="Times New Roman"/>
+          <w:sz w:val="24"/>
+          <w:szCs w:val="24"/>
+          <w:lang w:val="en-US"/>
+        </w:rPr>
+        <w:lastRenderedPageBreak/>
+        <w:t>AJAX:</w:t>
+      </w:r>
+    </w:p>
+    <w:p>
+      <w:pPr>
+        <w:rPr>
+          <w:rFonts w:ascii="Times New Roman" w:hAnsi="Times New Roman" w:cs="Times New Roman"/>
+          <w:sz w:val="24"/>
+          <w:szCs w:val="24"/>
+          <w:lang w:val="en-US"/>
+        </w:rPr>
+      </w:pPr>
+      <w:r>
+        <w:rPr>
+          <w:rFonts w:ascii="Times New Roman" w:hAnsi="Times New Roman" w:cs="Times New Roman"/>
+          <w:sz w:val="24"/>
+          <w:szCs w:val="24"/>
+          <w:lang w:val="en-US"/>
+        </w:rPr>
+        <w:t>Form of Javascript</w:t>
+      </w:r>
+    </w:p>
+    <w:p>
+      <w:pPr>
+        <w:rPr>
+          <w:rFonts w:ascii="Times New Roman" w:hAnsi="Times New Roman" w:cs="Times New Roman"/>
+          <w:sz w:val="24"/>
+          <w:szCs w:val="24"/>
+          <w:lang w:val="en-US"/>
+        </w:rPr>
+      </w:pPr>
+      <w:r>
+        <w:rPr>
+          <w:rFonts w:ascii="Times New Roman" w:hAnsi="Times New Roman" w:cs="Times New Roman"/>
+          <w:sz w:val="24"/>
+          <w:szCs w:val="24"/>
+          <w:lang w:val="en-US"/>
+        </w:rPr>
+        <w:t>XHR = XMLHTTPREQUEST</w:t>
+      </w:r>
+    </w:p>
+    <w:p>
+      <w:pPr>
+        <w:rPr>
+          <w:rFonts w:ascii="Times New Roman" w:hAnsi="Times New Roman" w:cs="Times New Roman"/>
+          <w:sz w:val="24"/>
+          <w:szCs w:val="24"/>
+          <w:lang w:val="en-US"/>
+        </w:rPr>
+      </w:pPr>
+    </w:p>
+    <w:p>
+      <w:pPr>
+        <w:rPr>
+          <w:rFonts w:ascii="Times New Roman" w:hAnsi="Times New Roman" w:cs="Times New Roman"/>
+          <w:sz w:val="24"/>
+          <w:szCs w:val="24"/>
+          <w:lang w:val="en-US"/>
+        </w:rPr>
+      </w:pPr>
+      <w:r>
+        <w:rPr>
+          <w:rFonts w:ascii="Times New Roman" w:hAnsi="Times New Roman" w:cs="Times New Roman"/>
+          <w:sz w:val="24"/>
+          <w:szCs w:val="24"/>
+          <w:lang w:val="en-US"/>
+        </w:rPr>
+        <w:drawing>
+          <wp:inline distT="0" distB="0" distL="0" distR="0" wp14:anchorId="45FAC982" wp14:editId="6EAD920F">
+            <wp:extent cx="5943600" cy="2225040"/>
+            <wp:effectExtent l="0" t="0" r="0" b="3810"/>
+            <wp:docPr id="7" name="Picture 7"/>
+            <wp:cNvGraphicFramePr>
+              <a:graphicFrameLocks xmlns:a="http://schemas.openxmlformats.org/drawingml/2006/main" noChangeAspect="1"/>
+            </wp:cNvGraphicFramePr>
+            <a:graphic xmlns:a="http://schemas.openxmlformats.org/drawingml/2006/main">
+              <a:graphicData uri="http://schemas.openxmlformats.org/drawingml/2006/picture">
+                <pic:pic xmlns:pic="http://schemas.openxmlformats.org/drawingml/2006/picture">
+                  <pic:nvPicPr>
+                    <pic:cNvPr id="1" name=""/>
+                    <pic:cNvPicPr/>
+                  </pic:nvPicPr>
+                  <pic:blipFill>
+                    <a:blip r:embed="rId12"/>
+                    <a:stretch>
+                      <a:fillRect/>
+                    </a:stretch>
+                  </pic:blipFill>
+                  <pic:spPr>
+                    <a:xfrm>
+                      <a:off x="0" y="0"/>
+                      <a:ext cx="5943600" cy="2225040"/>
+                    </a:xfrm>
+                    <a:prstGeom prst="rect">
+                      <a:avLst/>
+                    </a:prstGeom>
+                  </pic:spPr>
+                </pic:pic>
+              </a:graphicData>
+            </a:graphic>
+          </wp:inline>
+        </w:drawing>
+      </w:r>
+    </w:p>
+    <w:p>
+      <w:pPr>
+        <w:rPr>
+          <w:rFonts w:ascii="Times New Roman" w:hAnsi="Times New Roman" w:cs="Times New Roman"/>
+          <w:sz w:val="24"/>
+          <w:szCs w:val="24"/>
+          <w:lang w:val="en-US"/>
+        </w:rPr>
+      </w:pPr>
+    </w:p>
+    <w:p>
+      <w:pPr>
+        <w:rPr>
+          <w:rFonts w:ascii="Times New Roman" w:hAnsi="Times New Roman" w:cs="Times New Roman"/>
+          <w:sz w:val="24"/>
+          <w:szCs w:val="24"/>
+          <w:lang w:val="en-US"/>
+        </w:rPr>
+      </w:pPr>
+      <w:r>
+        <w:rPr>
+          <w:rFonts w:ascii="Times New Roman" w:hAnsi="Times New Roman" w:cs="Times New Roman"/>
+          <w:sz w:val="24"/>
+          <w:szCs w:val="24"/>
+          <w:lang w:val="en-US"/>
+        </w:rPr>
+        <w:t>ELSE:</w:t>
+      </w:r>
+    </w:p>
+    <w:p>
+      <w:pPr>
+        <w:pStyle w:val="ListParagraph"/>
+        <w:numPr>
+          <w:ilvl w:val="0"/>
+          <w:numId w:val="1"/>
+        </w:numPr>
+        <w:rPr>
+          <w:rFonts w:ascii="Times New Roman" w:hAnsi="Times New Roman" w:cs="Times New Roman"/>
+          <w:sz w:val="24"/>
+          <w:szCs w:val="24"/>
+          <w:lang w:val="en-US"/>
+        </w:rPr>
+      </w:pPr>
+      <w:r>
+        <w:rPr>
+          <w:rFonts w:ascii="Times New Roman" w:hAnsi="Times New Roman" w:cs="Times New Roman"/>
+          <w:sz w:val="24"/>
+          <w:szCs w:val="24"/>
+          <w:lang w:val="en-US"/>
+        </w:rPr>
+        <w:t>Handles other browsers (explorer, etc)</w:t>
+      </w:r>
     </w:p>
     <w:sectPr>
       <w:pgSz w:w="12240" w:h="15840"/>
@@ -1042,8 +2791,128 @@
 </w:document>
 </file>
 
+<file path=word/numbering.xml><?xml version="1.0" encoding="utf-8"?>
+<w:numbering xmlns:wpc="http://schemas.microsoft.com/office/word/2010/wordprocessingCanvas" xmlns:cx="http://schemas.microsoft.com/office/drawing/2014/chartex" xmlns:cx1="http://schemas.microsoft.com/office/drawing/2015/9/8/chartex" xmlns:cx2="http://schemas.microsoft.com/office/drawing/2015/10/21/chartex" xmlns:cx3="http://schemas.microsoft.com/office/drawing/2016/5/9/chartex" xmlns:cx4="http://schemas.microsoft.com/office/drawing/2016/5/10/chartex" xmlns:cx5="http://schemas.microsoft.com/office/drawing/2016/5/11/chartex" xmlns:cx6="http://schemas.microsoft.com/office/drawing/2016/5/12/chartex" xmlns:cx7="http://schemas.microsoft.com/office/drawing/2016/5/13/chartex" xmlns:cx8="http://schemas.microsoft.com/office/drawing/2016/5/14/chartex" xmlns:mc="http://schemas.openxmlformats.org/markup-compatibility/2006" xmlns:aink="http://schemas.microsoft.com/office/drawing/2016/ink" xmlns:am3d="http://schemas.microsoft.com/office/drawing/2017/model3d" xmlns:o="urn:schemas-microsoft-com:office:office" xmlns:r="http://schemas.openxmlformats.org/officeDocument/2006/relationships" xmlns:m="http://schemas.openxmlformats.org/officeDocument/2006/math" xmlns:v="urn:schemas-microsoft-com:vml" xmlns:wp14="http://schemas.microsoft.com/office/word/2010/wordprocessingDrawing" xmlns:wp="http://schemas.openxmlformats.org/drawingml/2006/wordprocessingDrawing" xmlns:w10="urn:schemas-microsoft-com:office:word" xmlns:w="http://schemas.openxmlformats.org/wordprocessingml/2006/main" xmlns:w14="http://schemas.microsoft.com/office/word/2010/wordml" xmlns:w15="http://schemas.microsoft.com/office/word/2012/wordml" xmlns:w16cex="http://schemas.microsoft.com/office/word/2018/wordml/cex" xmlns:w16cid="http://schemas.microsoft.com/office/word/2016/wordml/cid" xmlns:w16="http://schemas.microsoft.com/office/word/2018/wordml" xmlns:w16sdtdh="http://schemas.microsoft.com/office/word/2020/wordml/sdtdatahash" xmlns:w16se="http://schemas.microsoft.com/office/word/2015/wordml/symex" xmlns:wpg="http://schemas.microsoft.com/office/word/2010/wordprocessingGroup" xmlns:wpi="http://schemas.microsoft.com/office/word/2010/wordprocessingInk" xmlns:wne="http://schemas.microsoft.com/office/word/2006/wordml" xmlns:wps="http://schemas.microsoft.com/office/word/2010/wordprocessingShape" mc:Ignorable="w14 w15 w16se w16cid w16 w16cex w16sdtdh wp14">
+  <w:abstractNum w:abstractNumId="0" w15:restartNumberingAfterBreak="0">
+    <w:nsid w:val="10067714"/>
+    <w:multiLevelType w:val="hybridMultilevel"/>
+    <w:tmpl w:val="6B74AD0C"/>
+    <w:lvl w:ilvl="0" w:tplc="2C8443E0">
+      <w:numFmt w:val="bullet"/>
+      <w:lvlText w:val="-"/>
+      <w:lvlJc w:val="left"/>
+      <w:pPr>
+        <w:ind w:left="720" w:hanging="360"/>
+      </w:pPr>
+      <w:rPr>
+        <w:rFonts w:ascii="Times New Roman" w:eastAsiaTheme="minorHAnsi" w:hAnsi="Times New Roman" w:cs="Times New Roman" w:hint="default"/>
+      </w:rPr>
+    </w:lvl>
+    <w:lvl w:ilvl="1" w:tplc="10090003">
+      <w:start w:val="1"/>
+      <w:numFmt w:val="bullet"/>
+      <w:lvlText w:val="o"/>
+      <w:lvlJc w:val="left"/>
+      <w:pPr>
+        <w:ind w:left="1440" w:hanging="360"/>
+      </w:pPr>
+      <w:rPr>
+        <w:rFonts w:ascii="Courier New" w:hAnsi="Courier New" w:cs="Courier New" w:hint="default"/>
+      </w:rPr>
+    </w:lvl>
+    <w:lvl w:ilvl="2" w:tplc="10090005" w:tentative="1">
+      <w:start w:val="1"/>
+      <w:numFmt w:val="bullet"/>
+      <w:lvlText w:val=""/>
+      <w:lvlJc w:val="left"/>
+      <w:pPr>
+        <w:ind w:left="2160" w:hanging="360"/>
+      </w:pPr>
+      <w:rPr>
+        <w:rFonts w:ascii="Wingdings" w:hAnsi="Wingdings" w:hint="default"/>
+      </w:rPr>
+    </w:lvl>
+    <w:lvl w:ilvl="3" w:tplc="10090001" w:tentative="1">
+      <w:start w:val="1"/>
+      <w:numFmt w:val="bullet"/>
+      <w:lvlText w:val=""/>
+      <w:lvlJc w:val="left"/>
+      <w:pPr>
+        <w:ind w:left="2880" w:hanging="360"/>
+      </w:pPr>
+      <w:rPr>
+        <w:rFonts w:ascii="Symbol" w:hAnsi="Symbol" w:hint="default"/>
+      </w:rPr>
+    </w:lvl>
+    <w:lvl w:ilvl="4" w:tplc="10090003" w:tentative="1">
+      <w:start w:val="1"/>
+      <w:numFmt w:val="bullet"/>
+      <w:lvlText w:val="o"/>
+      <w:lvlJc w:val="left"/>
+      <w:pPr>
+        <w:ind w:left="3600" w:hanging="360"/>
+      </w:pPr>
+      <w:rPr>
+        <w:rFonts w:ascii="Courier New" w:hAnsi="Courier New" w:cs="Courier New" w:hint="default"/>
+      </w:rPr>
+    </w:lvl>
+    <w:lvl w:ilvl="5" w:tplc="10090005" w:tentative="1">
+      <w:start w:val="1"/>
+      <w:numFmt w:val="bullet"/>
+      <w:lvlText w:val=""/>
+      <w:lvlJc w:val="left"/>
+      <w:pPr>
+        <w:ind w:left="4320" w:hanging="360"/>
+      </w:pPr>
+      <w:rPr>
+        <w:rFonts w:ascii="Wingdings" w:hAnsi="Wingdings" w:hint="default"/>
+      </w:rPr>
+    </w:lvl>
+    <w:lvl w:ilvl="6" w:tplc="10090001" w:tentative="1">
+      <w:start w:val="1"/>
+      <w:numFmt w:val="bullet"/>
+      <w:lvlText w:val=""/>
+      <w:lvlJc w:val="left"/>
+      <w:pPr>
+        <w:ind w:left="5040" w:hanging="360"/>
+      </w:pPr>
+      <w:rPr>
+        <w:rFonts w:ascii="Symbol" w:hAnsi="Symbol" w:hint="default"/>
+      </w:rPr>
+    </w:lvl>
+    <w:lvl w:ilvl="7" w:tplc="10090003" w:tentative="1">
+      <w:start w:val="1"/>
+      <w:numFmt w:val="bullet"/>
+      <w:lvlText w:val="o"/>
+      <w:lvlJc w:val="left"/>
+      <w:pPr>
+        <w:ind w:left="5760" w:hanging="360"/>
+      </w:pPr>
+      <w:rPr>
+        <w:rFonts w:ascii="Courier New" w:hAnsi="Courier New" w:cs="Courier New" w:hint="default"/>
+      </w:rPr>
+    </w:lvl>
+    <w:lvl w:ilvl="8" w:tplc="10090005" w:tentative="1">
+      <w:start w:val="1"/>
+      <w:numFmt w:val="bullet"/>
+      <w:lvlText w:val=""/>
+      <w:lvlJc w:val="left"/>
+      <w:pPr>
+        <w:ind w:left="6480" w:hanging="360"/>
+      </w:pPr>
+      <w:rPr>
+        <w:rFonts w:ascii="Wingdings" w:hAnsi="Wingdings" w:hint="default"/>
+      </w:rPr>
+    </w:lvl>
+  </w:abstractNum>
+  <w:num w:numId="1">
+    <w:abstractNumId w:val="0"/>
+  </w:num>
+</w:numbering>
+</file>
+
 <file path=word/styles.xml><?xml version="1.0" encoding="utf-8"?>
-<w:styles xmlns:mc="http://schemas.openxmlformats.org/markup-compatibility/2006" xmlns:r="http://schemas.openxmlformats.org/officeDocument/2006/relationships" xmlns:w="http://schemas.openxmlformats.org/wordprocessingml/2006/main" xmlns:w14="http://schemas.microsoft.com/office/word/2010/wordml" xmlns:w15="http://schemas.microsoft.com/office/word/2012/wordml" xmlns:w16cex="http://schemas.microsoft.com/office/word/2018/wordml/cex" xmlns:w16cid="http://schemas.microsoft.com/office/word/2016/wordml/cid" xmlns:w16="http://schemas.microsoft.com/office/word/2018/wordml" xmlns:w16se="http://schemas.microsoft.com/office/word/2015/wordml/symex" mc:Ignorable="w14 w15 w16se w16cid w16 w16cex">
+<w:styles xmlns:mc="http://schemas.openxmlformats.org/markup-compatibility/2006" xmlns:r="http://schemas.openxmlformats.org/officeDocument/2006/relationships" xmlns:w="http://schemas.openxmlformats.org/wordprocessingml/2006/main" xmlns:w14="http://schemas.microsoft.com/office/word/2010/wordml" xmlns:w15="http://schemas.microsoft.com/office/word/2012/wordml" xmlns:w16cex="http://schemas.microsoft.com/office/word/2018/wordml/cex" xmlns:w16cid="http://schemas.microsoft.com/office/word/2016/wordml/cid" xmlns:w16="http://schemas.microsoft.com/office/word/2018/wordml" xmlns:w16sdtdh="http://schemas.microsoft.com/office/word/2020/wordml/sdtdatahash" xmlns:w16se="http://schemas.microsoft.com/office/word/2015/wordml/symex" mc:Ignorable="w14 w15 w16se w16cid w16 w16cex w16sdtdh">
   <w:docDefaults>
     <w:rPrDefault>
       <w:rPr>
@@ -1480,6 +3349,17 @@
       <w:u w:val="single"/>
     </w:rPr>
   </w:style>
+  <w:style w:type="paragraph" w:styleId="ListParagraph">
+    <w:name w:val="List Paragraph"/>
+    <w:basedOn w:val="Normal"/>
+    <w:uiPriority w:val="34"/>
+    <w:qFormat/>
+    <w:rsid w:val="00F638BC"/>
+    <w:pPr>
+      <w:ind w:left="720"/>
+      <w:contextualSpacing/>
+    </w:pPr>
+  </w:style>
 </w:styles>
 </file>
 

</xml_diff>